<commit_message>
Update Module 1 - Explore Azure Storage for non-relational data - Azure Cosmos DB.docx
</commit_message>
<xml_diff>
--- a/DP-900 Exam/Microsoft_Learn/Learning Path 3 - Microsoft Azure Data Fundamentals - Explore non-relational data in Azure/Module 1 - Explore Azure Storage for non-relational data - Azure Cosmos DB.docx
+++ b/DP-900 Exam/Microsoft_Learn/Learning Path 3 - Microsoft Azure Data Fundamentals - Explore non-relational data in Azure/Module 1 - Explore Azure Storage for non-relational data - Azure Cosmos DB.docx
@@ -1101,7 +1101,7 @@
           <w14:ligatures w14:val="none"/>
         </w:rPr>
         <w:pict w14:anchorId="36D94A95">
-          <v:rect id="_x0000_i1027" style="width:0;height:0" o:hralign="center" o:hrstd="t" o:hr="t" fillcolor="#a0a0a0" stroked="f"/>
+          <v:rect id="_x0000_i1026" style="width:0;height:0" o:hralign="center" o:hrstd="t" o:hr="t" fillcolor="#a0a0a0" stroked="f"/>
         </w:pict>
       </w:r>
     </w:p>
@@ -1395,6 +1395,7 @@
           <w14:ligatures w14:val="none"/>
         </w:rPr>
       </w:pPr>
+      <w:proofErr w:type="spellStart"/>
       <w:r>
         <w:rPr>
           <w:rFonts w:ascii="Segoe UI" w:eastAsia="Times New Roman" w:hAnsi="Segoe UI" w:cs="Segoe UI"/>
@@ -1406,6 +1407,7 @@
         </w:rPr>
         <w:t>SQLCopy</w:t>
       </w:r>
+      <w:proofErr w:type="spellEnd"/>
     </w:p>
     <w:p>
       <w:pPr>
@@ -1624,6 +1626,7 @@
           <w14:ligatures w14:val="none"/>
         </w:rPr>
       </w:pPr>
+      <w:proofErr w:type="spellStart"/>
       <w:r>
         <w:rPr>
           <w:rFonts w:ascii="Segoe UI" w:eastAsia="Times New Roman" w:hAnsi="Segoe UI" w:cs="Segoe UI"/>
@@ -1635,6 +1638,7 @@
         </w:rPr>
         <w:t>JSONCopy</w:t>
       </w:r>
+      <w:proofErr w:type="spellEnd"/>
     </w:p>
     <w:p>
       <w:pPr>
@@ -2392,6 +2396,7 @@
         </w:rPr>
         <w:t> collection in the </w:t>
       </w:r>
+      <w:proofErr w:type="spellStart"/>
       <w:r>
         <w:rPr>
           <w:rFonts w:ascii="Segoe UI" w:eastAsia="Times New Roman" w:hAnsi="Segoe UI" w:cs="Segoe UI"/>
@@ -2405,6 +2410,7 @@
         </w:rPr>
         <w:t>db</w:t>
       </w:r>
+      <w:proofErr w:type="spellEnd"/>
       <w:r>
         <w:rPr>
           <w:rFonts w:ascii="Segoe UI" w:eastAsia="Times New Roman" w:hAnsi="Segoe UI" w:cs="Segoe UI"/>
@@ -2429,6 +2435,7 @@
           <w14:ligatures w14:val="none"/>
         </w:rPr>
       </w:pPr>
+      <w:proofErr w:type="spellStart"/>
       <w:r>
         <w:rPr>
           <w:rFonts w:ascii="Segoe UI" w:eastAsia="Times New Roman" w:hAnsi="Segoe UI" w:cs="Segoe UI"/>
@@ -2440,6 +2447,7 @@
         </w:rPr>
         <w:t>JavaScriptCopy</w:t>
       </w:r>
+      <w:proofErr w:type="spellEnd"/>
     </w:p>
     <w:p>
       <w:pPr>
@@ -2472,6 +2480,7 @@
           <w14:ligatures w14:val="none"/>
         </w:rPr>
       </w:pPr>
+      <w:proofErr w:type="spellStart"/>
       <w:proofErr w:type="gramStart"/>
       <w:r>
         <w:rPr>
@@ -2496,7 +2505,20 @@
           <w:bdr w:val="none" w:sz="0" w:space="0" w:color="auto" w:frame="1"/>
           <w14:ligatures w14:val="none"/>
         </w:rPr>
-        <w:t>.find({</w:t>
+        <w:t>.find</w:t>
+      </w:r>
+      <w:proofErr w:type="spellEnd"/>
+      <w:r>
+        <w:rPr>
+          <w:rFonts w:ascii="Consolas" w:eastAsia="Times New Roman" w:hAnsi="Consolas" w:cs="Courier New"/>
+          <w:color w:val="161616"/>
+          <w:kern w:val="0"/>
+          <w:sz w:val="20"/>
+          <w:szCs w:val="20"/>
+          <w:bdr w:val="none" w:sz="0" w:space="0" w:color="auto" w:frame="1"/>
+          <w14:ligatures w14:val="none"/>
+        </w:rPr>
+        <w:t>({</w:t>
       </w:r>
       <w:r>
         <w:rPr>
@@ -2584,6 +2606,7 @@
           <w14:ligatures w14:val="none"/>
         </w:rPr>
       </w:pPr>
+      <w:proofErr w:type="spellStart"/>
       <w:r>
         <w:rPr>
           <w:rFonts w:ascii="Segoe UI" w:eastAsia="Times New Roman" w:hAnsi="Segoe UI" w:cs="Segoe UI"/>
@@ -2595,6 +2618,7 @@
         </w:rPr>
         <w:t>JSONCopy</w:t>
       </w:r>
+      <w:proofErr w:type="spellEnd"/>
     </w:p>
     <w:p>
       <w:pPr>
@@ -3029,6 +3053,7 @@
                 <w14:ligatures w14:val="none"/>
               </w:rPr>
             </w:pPr>
+            <w:proofErr w:type="spellStart"/>
             <w:r>
               <w:rPr>
                 <w:rFonts w:ascii="Times New Roman" w:eastAsia="Times New Roman" w:hAnsi="Times New Roman" w:cs="Times New Roman"/>
@@ -3041,6 +3066,7 @@
               </w:rPr>
               <w:t>ProductID</w:t>
             </w:r>
+            <w:proofErr w:type="spellEnd"/>
           </w:p>
         </w:tc>
         <w:tc>
@@ -3318,6 +3344,7 @@
           <w14:ligatures w14:val="none"/>
         </w:rPr>
       </w:pPr>
+      <w:proofErr w:type="spellStart"/>
       <w:r>
         <w:rPr>
           <w:rFonts w:ascii="Segoe UI" w:eastAsia="Times New Roman" w:hAnsi="Segoe UI" w:cs="Segoe UI"/>
@@ -3329,6 +3356,7 @@
         </w:rPr>
         <w:t>SQLCopy</w:t>
       </w:r>
+      <w:proofErr w:type="spellEnd"/>
     </w:p>
     <w:p>
       <w:pPr>
@@ -3496,7 +3524,33 @@
           <w:bdr w:val="none" w:sz="0" w:space="0" w:color="auto" w:frame="1"/>
           <w14:ligatures w14:val="none"/>
         </w:rPr>
-        <w:t xml:space="preserve"> ProductID = </w:t>
+        <w:t xml:space="preserve"> </w:t>
+      </w:r>
+      <w:proofErr w:type="spellStart"/>
+      <w:r>
+        <w:rPr>
+          <w:rFonts w:ascii="Consolas" w:eastAsia="Times New Roman" w:hAnsi="Consolas" w:cs="Courier New"/>
+          <w:color w:val="161616"/>
+          <w:kern w:val="0"/>
+          <w:sz w:val="20"/>
+          <w:szCs w:val="20"/>
+          <w:bdr w:val="none" w:sz="0" w:space="0" w:color="auto" w:frame="1"/>
+          <w14:ligatures w14:val="none"/>
+        </w:rPr>
+        <w:t>ProductID</w:t>
+      </w:r>
+      <w:proofErr w:type="spellEnd"/>
+      <w:r>
+        <w:rPr>
+          <w:rFonts w:ascii="Consolas" w:eastAsia="Times New Roman" w:hAnsi="Consolas" w:cs="Courier New"/>
+          <w:color w:val="161616"/>
+          <w:kern w:val="0"/>
+          <w:sz w:val="20"/>
+          <w:szCs w:val="20"/>
+          <w:bdr w:val="none" w:sz="0" w:space="0" w:color="auto" w:frame="1"/>
+          <w14:ligatures w14:val="none"/>
+        </w:rPr>
+        <w:t xml:space="preserve"> = </w:t>
       </w:r>
       <w:proofErr w:type="gramStart"/>
       <w:r>
@@ -3799,6 +3853,7 @@
                 <w14:ligatures w14:val="none"/>
               </w:rPr>
             </w:pPr>
+            <w:proofErr w:type="spellStart"/>
             <w:r>
               <w:rPr>
                 <w:rFonts w:ascii="Times New Roman" w:eastAsia="Times New Roman" w:hAnsi="Times New Roman" w:cs="Times New Roman"/>
@@ -3811,6 +3866,7 @@
               </w:rPr>
               <w:t>PartitionKey</w:t>
             </w:r>
+            <w:proofErr w:type="spellEnd"/>
           </w:p>
         </w:tc>
         <w:tc>
@@ -3831,6 +3887,7 @@
                 <w14:ligatures w14:val="none"/>
               </w:rPr>
             </w:pPr>
+            <w:proofErr w:type="spellStart"/>
             <w:r>
               <w:rPr>
                 <w:rFonts w:ascii="Times New Roman" w:eastAsia="Times New Roman" w:hAnsi="Times New Roman" w:cs="Times New Roman"/>
@@ -3843,6 +3900,7 @@
               </w:rPr>
               <w:t>RowKey</w:t>
             </w:r>
+            <w:proofErr w:type="spellEnd"/>
           </w:p>
         </w:tc>
         <w:tc>
@@ -4105,8 +4163,20 @@
                 <w:szCs w:val="24"/>
                 <w14:ligatures w14:val="none"/>
               </w:rPr>
-              <w:t>Samir Nadoy</w:t>
+              <w:t xml:space="preserve">Samir </w:t>
             </w:r>
+            <w:proofErr w:type="spellStart"/>
+            <w:r>
+              <w:rPr>
+                <w:rFonts w:ascii="Times New Roman" w:eastAsia="Times New Roman" w:hAnsi="Times New Roman" w:cs="Times New Roman"/>
+                <w:kern w:val="0"/>
+                <w:sz w:val="24"/>
+                <w:szCs w:val="24"/>
+                <w14:ligatures w14:val="none"/>
+              </w:rPr>
+              <w:t>Nadoy</w:t>
+            </w:r>
+            <w:proofErr w:type="spellEnd"/>
           </w:p>
         </w:tc>
         <w:tc>
@@ -4174,8 +4244,23 @@
           <w:szCs w:val="24"/>
           <w14:ligatures w14:val="none"/>
         </w:rPr>
-        <w:t>Samir Nadoy</w:t>
-      </w:r>
+        <w:t xml:space="preserve">Samir </w:t>
+      </w:r>
+      <w:proofErr w:type="spellStart"/>
+      <w:r>
+        <w:rPr>
+          <w:rFonts w:ascii="Segoe UI" w:eastAsia="Times New Roman" w:hAnsi="Segoe UI" w:cs="Segoe UI"/>
+          <w:i/>
+          <w:iCs/>
+          <w:color w:val="161616"/>
+          <w:kern w:val="0"/>
+          <w:sz w:val="24"/>
+          <w:szCs w:val="24"/>
+          <w14:ligatures w14:val="none"/>
+        </w:rPr>
+        <w:t>Nadoy</w:t>
+      </w:r>
+      <w:proofErr w:type="spellEnd"/>
       <w:r>
         <w:rPr>
           <w:rFonts w:ascii="Segoe UI" w:eastAsia="Times New Roman" w:hAnsi="Segoe UI" w:cs="Segoe UI"/>
@@ -4200,6 +4285,7 @@
           <w14:ligatures w14:val="none"/>
         </w:rPr>
       </w:pPr>
+      <w:proofErr w:type="spellStart"/>
       <w:r>
         <w:rPr>
           <w:rFonts w:ascii="Segoe UI" w:eastAsia="Times New Roman" w:hAnsi="Segoe UI" w:cs="Segoe UI"/>
@@ -4211,6 +4297,7 @@
         </w:rPr>
         <w:t>textCopy</w:t>
       </w:r>
+      <w:proofErr w:type="spellEnd"/>
     </w:p>
     <w:p>
       <w:pPr>
@@ -4751,6 +4838,7 @@
           <w14:ligatures w14:val="none"/>
         </w:rPr>
       </w:pPr>
+      <w:proofErr w:type="spellStart"/>
       <w:r>
         <w:rPr>
           <w:rFonts w:ascii="Segoe UI" w:eastAsia="Times New Roman" w:hAnsi="Segoe UI" w:cs="Segoe UI"/>
@@ -4763,6 +4851,7 @@
         <w:lastRenderedPageBreak/>
         <w:t>SQLCopy</w:t>
       </w:r>
+      <w:proofErr w:type="spellEnd"/>
     </w:p>
     <w:p>
       <w:pPr>
@@ -5197,6 +5286,7 @@
           <w14:ligatures w14:val="none"/>
         </w:rPr>
       </w:pPr>
+      <w:proofErr w:type="spellStart"/>
       <w:proofErr w:type="gramStart"/>
       <w:r>
         <w:rPr>
@@ -5210,6 +5300,7 @@
         </w:rPr>
         <w:t>g.addV</w:t>
       </w:r>
+      <w:proofErr w:type="spellEnd"/>
       <w:proofErr w:type="gramEnd"/>
       <w:r>
         <w:rPr>
@@ -5221,7 +5312,33 @@
           <w:bdr w:val="none" w:sz="0" w:space="0" w:color="auto" w:frame="1"/>
           <w14:ligatures w14:val="none"/>
         </w:rPr>
-        <w:t>('employee').property('id', '3').property('firstName', 'Alice')</w:t>
+        <w:t>('employee').property('id', '3').property('</w:t>
+      </w:r>
+      <w:proofErr w:type="spellStart"/>
+      <w:r>
+        <w:rPr>
+          <w:rFonts w:ascii="Consolas" w:eastAsia="Times New Roman" w:hAnsi="Consolas" w:cs="Courier New"/>
+          <w:color w:val="161616"/>
+          <w:kern w:val="0"/>
+          <w:sz w:val="20"/>
+          <w:szCs w:val="20"/>
+          <w:bdr w:val="none" w:sz="0" w:space="0" w:color="auto" w:frame="1"/>
+          <w14:ligatures w14:val="none"/>
+        </w:rPr>
+        <w:t>firstName</w:t>
+      </w:r>
+      <w:proofErr w:type="spellEnd"/>
+      <w:r>
+        <w:rPr>
+          <w:rFonts w:ascii="Consolas" w:eastAsia="Times New Roman" w:hAnsi="Consolas" w:cs="Courier New"/>
+          <w:color w:val="161616"/>
+          <w:kern w:val="0"/>
+          <w:sz w:val="20"/>
+          <w:szCs w:val="20"/>
+          <w:bdr w:val="none" w:sz="0" w:space="0" w:color="auto" w:frame="1"/>
+          <w14:ligatures w14:val="none"/>
+        </w:rPr>
+        <w:t>', 'Alice')</w:t>
       </w:r>
     </w:p>
     <w:p>
@@ -5255,6 +5372,7 @@
           <w14:ligatures w14:val="none"/>
         </w:rPr>
       </w:pPr>
+      <w:proofErr w:type="spellStart"/>
       <w:proofErr w:type="gramStart"/>
       <w:r>
         <w:rPr>
@@ -5268,6 +5386,7 @@
         </w:rPr>
         <w:t>g.V</w:t>
       </w:r>
+      <w:proofErr w:type="spellEnd"/>
       <w:proofErr w:type="gramEnd"/>
       <w:r>
         <w:rPr>
@@ -5279,7 +5398,59 @@
           <w:bdr w:val="none" w:sz="0" w:space="0" w:color="auto" w:frame="1"/>
           <w14:ligatures w14:val="none"/>
         </w:rPr>
-        <w:t>('3').addE('reports to').to(g.V('1'))</w:t>
+        <w:t>('3').</w:t>
+      </w:r>
+      <w:proofErr w:type="spellStart"/>
+      <w:r>
+        <w:rPr>
+          <w:rFonts w:ascii="Consolas" w:eastAsia="Times New Roman" w:hAnsi="Consolas" w:cs="Courier New"/>
+          <w:color w:val="161616"/>
+          <w:kern w:val="0"/>
+          <w:sz w:val="20"/>
+          <w:szCs w:val="20"/>
+          <w:bdr w:val="none" w:sz="0" w:space="0" w:color="auto" w:frame="1"/>
+          <w14:ligatures w14:val="none"/>
+        </w:rPr>
+        <w:t>addE</w:t>
+      </w:r>
+      <w:proofErr w:type="spellEnd"/>
+      <w:r>
+        <w:rPr>
+          <w:rFonts w:ascii="Consolas" w:eastAsia="Times New Roman" w:hAnsi="Consolas" w:cs="Courier New"/>
+          <w:color w:val="161616"/>
+          <w:kern w:val="0"/>
+          <w:sz w:val="20"/>
+          <w:szCs w:val="20"/>
+          <w:bdr w:val="none" w:sz="0" w:space="0" w:color="auto" w:frame="1"/>
+          <w14:ligatures w14:val="none"/>
+        </w:rPr>
+        <w:t>('reports to').to(</w:t>
+      </w:r>
+      <w:proofErr w:type="spellStart"/>
+      <w:r>
+        <w:rPr>
+          <w:rFonts w:ascii="Consolas" w:eastAsia="Times New Roman" w:hAnsi="Consolas" w:cs="Courier New"/>
+          <w:color w:val="161616"/>
+          <w:kern w:val="0"/>
+          <w:sz w:val="20"/>
+          <w:szCs w:val="20"/>
+          <w:bdr w:val="none" w:sz="0" w:space="0" w:color="auto" w:frame="1"/>
+          <w14:ligatures w14:val="none"/>
+        </w:rPr>
+        <w:t>g.V</w:t>
+      </w:r>
+      <w:proofErr w:type="spellEnd"/>
+      <w:r>
+        <w:rPr>
+          <w:rFonts w:ascii="Consolas" w:eastAsia="Times New Roman" w:hAnsi="Consolas" w:cs="Courier New"/>
+          <w:color w:val="161616"/>
+          <w:kern w:val="0"/>
+          <w:sz w:val="20"/>
+          <w:szCs w:val="20"/>
+          <w:bdr w:val="none" w:sz="0" w:space="0" w:color="auto" w:frame="1"/>
+          <w14:ligatures w14:val="none"/>
+        </w:rPr>
+        <w:t>('1'))</w:t>
       </w:r>
     </w:p>
     <w:p>
@@ -5410,6 +5581,7 @@
           <w14:ligatures w14:val="none"/>
         </w:rPr>
       </w:pPr>
+      <w:proofErr w:type="spellStart"/>
       <w:proofErr w:type="gramStart"/>
       <w:r>
         <w:rPr>
@@ -5423,6 +5595,7 @@
         </w:rPr>
         <w:t>g.V</w:t>
       </w:r>
+      <w:proofErr w:type="spellEnd"/>
       <w:proofErr w:type="gramEnd"/>
       <w:r>
         <w:rPr>
@@ -5434,7 +5607,33 @@
           <w:bdr w:val="none" w:sz="0" w:space="0" w:color="auto" w:frame="1"/>
           <w14:ligatures w14:val="none"/>
         </w:rPr>
-        <w:t>().hasLabel('employee').order().by('id')</w:t>
+        <w:t>().</w:t>
+      </w:r>
+      <w:proofErr w:type="spellStart"/>
+      <w:r>
+        <w:rPr>
+          <w:rFonts w:ascii="Consolas" w:eastAsia="Times New Roman" w:hAnsi="Consolas" w:cs="Courier New"/>
+          <w:color w:val="161616"/>
+          <w:kern w:val="0"/>
+          <w:sz w:val="20"/>
+          <w:szCs w:val="20"/>
+          <w:bdr w:val="none" w:sz="0" w:space="0" w:color="auto" w:frame="1"/>
+          <w14:ligatures w14:val="none"/>
+        </w:rPr>
+        <w:t>hasLabel</w:t>
+      </w:r>
+      <w:proofErr w:type="spellEnd"/>
+      <w:r>
+        <w:rPr>
+          <w:rFonts w:ascii="Consolas" w:eastAsia="Times New Roman" w:hAnsi="Consolas" w:cs="Courier New"/>
+          <w:color w:val="161616"/>
+          <w:kern w:val="0"/>
+          <w:sz w:val="20"/>
+          <w:szCs w:val="20"/>
+          <w:bdr w:val="none" w:sz="0" w:space="0" w:color="auto" w:frame="1"/>
+          <w14:ligatures w14:val="none"/>
+        </w:rPr>
+        <w:t>('employee').order().by('id')</w:t>
       </w:r>
     </w:p>
     <w:p>
@@ -5460,7 +5659,7 @@
           <w14:ligatures w14:val="none"/>
         </w:rPr>
         <w:pict w14:anchorId="63BDDFB7">
-          <v:rect id="_x0000_i1031" style="width:0;height:0" o:hralign="center" o:hrstd="t" o:hr="t" fillcolor="#a0a0a0" stroked="f"/>
+          <v:rect id="_x0000_i1027" style="width:0;height:0" o:hralign="center" o:hrstd="t" o:hr="t" fillcolor="#a0a0a0" stroked="f"/>
         </w:pict>
       </w:r>
     </w:p>
@@ -5492,6 +5691,1585 @@
           <w14:ligatures w14:val="none"/>
         </w:rPr>
         <w:t>Next unit: Exercise: Explore Azure Cosmos DB</w:t>
+      </w:r>
+    </w:p>
+    <w:p>
+      <w:pPr>
+        <w:pStyle w:val="Heading1"/>
+        <w:shd w:val="clear" w:color="auto" w:fill="FFFFFF"/>
+        <w:spacing w:before="0" w:beforeAutospacing="0" w:after="0" w:afterAutospacing="0"/>
+        <w:rPr>
+          <w:rFonts w:ascii="Segoe UI" w:hAnsi="Segoe UI" w:cs="Segoe UI"/>
+          <w:color w:val="161616"/>
+        </w:rPr>
+      </w:pPr>
+      <w:r>
+        <w:rPr>
+          <w:rFonts w:ascii="Segoe UI" w:hAnsi="Segoe UI" w:cs="Segoe UI"/>
+          <w:color w:val="161616"/>
+        </w:rPr>
+        <w:lastRenderedPageBreak/>
+        <w:t>Exercise: Explore Azure Cosmos DB</w:t>
+      </w:r>
+    </w:p>
+    <w:p>
+      <w:pPr>
+        <w:shd w:val="clear" w:color="auto" w:fill="FFFFFF"/>
+        <w:rPr>
+          <w:rFonts w:ascii="Segoe UI" w:hAnsi="Segoe UI" w:cs="Segoe UI"/>
+          <w:color w:val="161616"/>
+        </w:rPr>
+      </w:pPr>
+      <w:r>
+        <w:rPr>
+          <w:rStyle w:val="visually-hidden"/>
+          <w:rFonts w:ascii="docons" w:hAnsi="docons" w:cs="Segoe UI"/>
+          <w:color w:val="161616"/>
+          <w:sz w:val="14"/>
+          <w:szCs w:val="14"/>
+          <w:bdr w:val="none" w:sz="0" w:space="0" w:color="auto" w:frame="1"/>
+        </w:rPr>
+        <w:t>Completed</w:t>
+      </w:r>
+      <w:r>
+        <w:rPr>
+          <w:rStyle w:val="xp-tag-xp"/>
+          <w:rFonts w:ascii="Segoe UI" w:hAnsi="Segoe UI" w:cs="Segoe UI"/>
+          <w:color w:val="161616"/>
+          <w:sz w:val="18"/>
+          <w:szCs w:val="18"/>
+        </w:rPr>
+        <w:t>100 XP</w:t>
+      </w:r>
+    </w:p>
+    <w:p>
+      <w:pPr>
+        <w:numPr>
+          <w:ilvl w:val="0"/>
+          <w:numId w:val="6"/>
+        </w:numPr>
+        <w:shd w:val="clear" w:color="auto" w:fill="FFFFFF"/>
+        <w:spacing w:after="0" w:line="240" w:lineRule="auto"/>
+        <w:rPr>
+          <w:rFonts w:ascii="Segoe UI" w:hAnsi="Segoe UI" w:cs="Segoe UI"/>
+        </w:rPr>
+      </w:pPr>
+      <w:r>
+        <w:rPr>
+          <w:rFonts w:ascii="Segoe UI" w:hAnsi="Segoe UI" w:cs="Segoe UI"/>
+        </w:rPr>
+        <w:t>15 minutes</w:t>
+      </w:r>
+    </w:p>
+    <w:p>
+      <w:pPr>
+        <w:pStyle w:val="NormalWeb"/>
+        <w:shd w:val="clear" w:color="auto" w:fill="FFFFFF"/>
+        <w:rPr>
+          <w:rFonts w:ascii="Segoe UI" w:hAnsi="Segoe UI" w:cs="Segoe UI"/>
+          <w:color w:val="161616"/>
+        </w:rPr>
+      </w:pPr>
+      <w:r>
+        <w:rPr>
+          <w:rFonts w:ascii="Segoe UI" w:hAnsi="Segoe UI" w:cs="Segoe UI"/>
+          <w:color w:val="161616"/>
+        </w:rPr>
+        <w:t>Now it's your opportunity to explore Azure Cosmos DB.</w:t>
+      </w:r>
+    </w:p>
+    <w:p>
+      <w:pPr>
+        <w:pStyle w:val="alert-title"/>
+        <w:spacing w:before="0" w:beforeAutospacing="0" w:after="0" w:afterAutospacing="0"/>
+        <w:rPr>
+          <w:rFonts w:ascii="Segoe UI" w:hAnsi="Segoe UI" w:cs="Segoe UI"/>
+          <w:b/>
+          <w:bCs/>
+          <w:color w:val="161616"/>
+        </w:rPr>
+      </w:pPr>
+      <w:r>
+        <w:rPr>
+          <w:rFonts w:ascii="Segoe UI" w:hAnsi="Segoe UI" w:cs="Segoe UI"/>
+          <w:b/>
+          <w:bCs/>
+          <w:color w:val="161616"/>
+        </w:rPr>
+        <w:t> Note</w:t>
+      </w:r>
+    </w:p>
+    <w:p>
+      <w:pPr>
+        <w:pStyle w:val="NormalWeb"/>
+        <w:rPr>
+          <w:rFonts w:ascii="Segoe UI" w:hAnsi="Segoe UI" w:cs="Segoe UI"/>
+          <w:color w:val="161616"/>
+        </w:rPr>
+      </w:pPr>
+      <w:r>
+        <w:rPr>
+          <w:rFonts w:ascii="Segoe UI" w:hAnsi="Segoe UI" w:cs="Segoe UI"/>
+          <w:color w:val="161616"/>
+        </w:rPr>
+        <w:t>To complete this lab, you will need an </w:t>
+      </w:r>
+      <w:hyperlink r:id="rId8" w:tgtFrame="az-portal" w:history="1">
+        <w:r>
+          <w:rPr>
+            <w:rStyle w:val="Hyperlink"/>
+            <w:rFonts w:ascii="Segoe UI" w:hAnsi="Segoe UI" w:cs="Segoe UI"/>
+            <w:b/>
+            <w:bCs/>
+          </w:rPr>
+          <w:t>Azure subscription</w:t>
+        </w:r>
+      </w:hyperlink>
+      <w:r>
+        <w:rPr>
+          <w:rFonts w:ascii="Segoe UI" w:hAnsi="Segoe UI" w:cs="Segoe UI"/>
+          <w:color w:val="161616"/>
+        </w:rPr>
+        <w:t> in which you have administrative access.</w:t>
+      </w:r>
+    </w:p>
+    <w:p>
+      <w:pPr>
+        <w:pStyle w:val="NormalWeb"/>
+        <w:shd w:val="clear" w:color="auto" w:fill="FFFFFF"/>
+        <w:rPr>
+          <w:rFonts w:ascii="Segoe UI" w:hAnsi="Segoe UI" w:cs="Segoe UI"/>
+          <w:color w:val="161616"/>
+        </w:rPr>
+      </w:pPr>
+      <w:r>
+        <w:rPr>
+          <w:rFonts w:ascii="Segoe UI" w:hAnsi="Segoe UI" w:cs="Segoe UI"/>
+          <w:color w:val="161616"/>
+        </w:rPr>
+        <w:t>Launch the exercise and follow the instructions.</w:t>
+      </w:r>
+    </w:p>
+    <w:p>
+      <w:pPr>
+        <w:pStyle w:val="Heading1"/>
+        <w:shd w:val="clear" w:color="auto" w:fill="FFFFFF"/>
+        <w:spacing w:before="0" w:beforeAutospacing="0" w:after="0" w:afterAutospacing="0"/>
+        <w:rPr>
+          <w:rFonts w:ascii="Segoe UI" w:hAnsi="Segoe UI" w:cs="Segoe UI"/>
+          <w:color w:val="161616"/>
+        </w:rPr>
+      </w:pPr>
+      <w:r>
+        <w:rPr>
+          <w:rFonts w:ascii="Segoe UI" w:hAnsi="Segoe UI" w:cs="Segoe UI"/>
+          <w:color w:val="161616"/>
+        </w:rPr>
+        <w:t>Exercise: Explore Azure Cosmos DB</w:t>
+      </w:r>
+    </w:p>
+    <w:p>
+      <w:pPr>
+        <w:shd w:val="clear" w:color="auto" w:fill="FFFFFF"/>
+        <w:rPr>
+          <w:rFonts w:ascii="Segoe UI" w:hAnsi="Segoe UI" w:cs="Segoe UI"/>
+          <w:color w:val="161616"/>
+        </w:rPr>
+      </w:pPr>
+      <w:r>
+        <w:rPr>
+          <w:rStyle w:val="visually-hidden"/>
+          <w:rFonts w:ascii="docons" w:hAnsi="docons" w:cs="Segoe UI"/>
+          <w:color w:val="161616"/>
+          <w:sz w:val="14"/>
+          <w:szCs w:val="14"/>
+          <w:bdr w:val="none" w:sz="0" w:space="0" w:color="auto" w:frame="1"/>
+        </w:rPr>
+        <w:t>Completed</w:t>
+      </w:r>
+      <w:r>
+        <w:rPr>
+          <w:rStyle w:val="xp-tag-xp"/>
+          <w:rFonts w:ascii="Segoe UI" w:hAnsi="Segoe UI" w:cs="Segoe UI"/>
+          <w:color w:val="161616"/>
+          <w:sz w:val="18"/>
+          <w:szCs w:val="18"/>
+        </w:rPr>
+        <w:t>100 XP</w:t>
+      </w:r>
+    </w:p>
+    <w:p>
+      <w:pPr>
+        <w:numPr>
+          <w:ilvl w:val="0"/>
+          <w:numId w:val="7"/>
+        </w:numPr>
+        <w:shd w:val="clear" w:color="auto" w:fill="FFFFFF"/>
+        <w:spacing w:after="0" w:line="240" w:lineRule="auto"/>
+        <w:rPr>
+          <w:rFonts w:ascii="Segoe UI" w:hAnsi="Segoe UI" w:cs="Segoe UI"/>
+        </w:rPr>
+      </w:pPr>
+      <w:r>
+        <w:rPr>
+          <w:rFonts w:ascii="Segoe UI" w:hAnsi="Segoe UI" w:cs="Segoe UI"/>
+        </w:rPr>
+        <w:t>15 minutes</w:t>
+      </w:r>
+    </w:p>
+    <w:p>
+      <w:pPr>
+        <w:pStyle w:val="NormalWeb"/>
+        <w:shd w:val="clear" w:color="auto" w:fill="FFFFFF"/>
+        <w:rPr>
+          <w:rFonts w:ascii="Segoe UI" w:hAnsi="Segoe UI" w:cs="Segoe UI"/>
+          <w:color w:val="161616"/>
+        </w:rPr>
+      </w:pPr>
+      <w:r>
+        <w:rPr>
+          <w:rFonts w:ascii="Segoe UI" w:hAnsi="Segoe UI" w:cs="Segoe UI"/>
+          <w:color w:val="161616"/>
+        </w:rPr>
+        <w:t>Now it's your opportunity to explore Azure Cosmos DB.</w:t>
+      </w:r>
+    </w:p>
+    <w:p>
+      <w:pPr>
+        <w:pStyle w:val="alert-title"/>
+        <w:spacing w:before="0" w:beforeAutospacing="0" w:after="0" w:afterAutospacing="0"/>
+        <w:rPr>
+          <w:rFonts w:ascii="Segoe UI" w:hAnsi="Segoe UI" w:cs="Segoe UI"/>
+          <w:b/>
+          <w:bCs/>
+          <w:color w:val="161616"/>
+        </w:rPr>
+      </w:pPr>
+      <w:r>
+        <w:rPr>
+          <w:rFonts w:ascii="Segoe UI" w:hAnsi="Segoe UI" w:cs="Segoe UI"/>
+          <w:b/>
+          <w:bCs/>
+          <w:color w:val="161616"/>
+        </w:rPr>
+        <w:t> Note</w:t>
+      </w:r>
+    </w:p>
+    <w:p>
+      <w:pPr>
+        <w:pStyle w:val="NormalWeb"/>
+        <w:rPr>
+          <w:rFonts w:ascii="Segoe UI" w:hAnsi="Segoe UI" w:cs="Segoe UI"/>
+          <w:color w:val="161616"/>
+        </w:rPr>
+      </w:pPr>
+      <w:r>
+        <w:rPr>
+          <w:rFonts w:ascii="Segoe UI" w:hAnsi="Segoe UI" w:cs="Segoe UI"/>
+          <w:color w:val="161616"/>
+        </w:rPr>
+        <w:t>To complete this lab, you will need an </w:t>
+      </w:r>
+      <w:hyperlink r:id="rId9" w:tgtFrame="az-portal" w:history="1">
+        <w:r>
+          <w:rPr>
+            <w:rStyle w:val="Hyperlink"/>
+            <w:rFonts w:ascii="Segoe UI" w:hAnsi="Segoe UI" w:cs="Segoe UI"/>
+            <w:b/>
+            <w:bCs/>
+          </w:rPr>
+          <w:t>Azure subscription</w:t>
+        </w:r>
+      </w:hyperlink>
+      <w:r>
+        <w:rPr>
+          <w:rFonts w:ascii="Segoe UI" w:hAnsi="Segoe UI" w:cs="Segoe UI"/>
+          <w:color w:val="161616"/>
+        </w:rPr>
+        <w:t> in which you have administrative access.</w:t>
+      </w:r>
+    </w:p>
+    <w:p>
+      <w:pPr>
+        <w:pStyle w:val="NormalWeb"/>
+        <w:shd w:val="clear" w:color="auto" w:fill="FFFFFF"/>
+        <w:rPr>
+          <w:rFonts w:ascii="Segoe UI" w:hAnsi="Segoe UI" w:cs="Segoe UI"/>
+          <w:color w:val="161616"/>
+        </w:rPr>
+      </w:pPr>
+      <w:r>
+        <w:rPr>
+          <w:rFonts w:ascii="Segoe UI" w:hAnsi="Segoe UI" w:cs="Segoe UI"/>
+          <w:color w:val="161616"/>
+        </w:rPr>
+        <w:t>Launch the exercise and follow the instructions.</w:t>
+      </w:r>
+    </w:p>
+    <w:p>
+      <w:pPr>
+        <w:pStyle w:val="NormalWeb"/>
+        <w:shd w:val="clear" w:color="auto" w:fill="FFFFFF"/>
+        <w:rPr>
+          <w:rFonts w:ascii="Segoe UI" w:hAnsi="Segoe UI" w:cs="Segoe UI"/>
+          <w:color w:val="161616"/>
+        </w:rPr>
+      </w:pPr>
+      <w:r>
+        <w:rPr>
+          <w:rFonts w:ascii="Segoe UI" w:hAnsi="Segoe UI" w:cs="Segoe UI"/>
+          <w:noProof/>
+          <w:color w:val="0000FF"/>
+        </w:rPr>
+        <w:drawing>
+          <wp:inline distT="0" distB="0" distL="0" distR="0" wp14:anchorId="74966588" wp14:editId="0A4F6D08">
+            <wp:extent cx="1419225" cy="295275"/>
+            <wp:effectExtent l="0" t="0" r="9525" b="9525"/>
+            <wp:docPr id="861769189" name="Picture 1" descr="Button to launch exercise.">
+              <a:hlinkClick xmlns:a="http://schemas.openxmlformats.org/drawingml/2006/main" r:id="rId10" tgtFrame="&quot;az-portal&quot;"/>
+            </wp:docPr>
+            <wp:cNvGraphicFramePr>
+              <a:graphicFrameLocks xmlns:a="http://schemas.openxmlformats.org/drawingml/2006/main" noChangeAspect="1"/>
+            </wp:cNvGraphicFramePr>
+            <a:graphic xmlns:a="http://schemas.openxmlformats.org/drawingml/2006/main">
+              <a:graphicData uri="http://schemas.openxmlformats.org/drawingml/2006/picture">
+                <pic:pic xmlns:pic="http://schemas.openxmlformats.org/drawingml/2006/picture">
+                  <pic:nvPicPr>
+                    <pic:cNvPr id="0" name="Picture 4" descr="Button to launch exercise.">
+                      <a:hlinkClick r:id="rId10" tgtFrame="&quot;az-portal&quot;"/>
+                    </pic:cNvPr>
+                    <pic:cNvPicPr>
+                      <a:picLocks noChangeAspect="1" noChangeArrowheads="1"/>
+                    </pic:cNvPicPr>
+                  </pic:nvPicPr>
+                  <pic:blipFill>
+                    <a:blip r:embed="rId11">
+                      <a:extLst>
+                        <a:ext uri="{28A0092B-C50C-407E-A947-70E740481C1C}">
+                          <a14:useLocalDpi xmlns:a14="http://schemas.microsoft.com/office/drawing/2010/main" val="0"/>
+                        </a:ext>
+                      </a:extLst>
+                    </a:blip>
+                    <a:srcRect/>
+                    <a:stretch>
+                      <a:fillRect/>
+                    </a:stretch>
+                  </pic:blipFill>
+                  <pic:spPr bwMode="auto">
+                    <a:xfrm>
+                      <a:off x="0" y="0"/>
+                      <a:ext cx="1419225" cy="295275"/>
+                    </a:xfrm>
+                    <a:prstGeom prst="rect">
+                      <a:avLst/>
+                    </a:prstGeom>
+                    <a:noFill/>
+                    <a:ln>
+                      <a:noFill/>
+                    </a:ln>
+                  </pic:spPr>
+                </pic:pic>
+              </a:graphicData>
+            </a:graphic>
+          </wp:inline>
+        </w:drawing>
+      </w:r>
+    </w:p>
+    <w:p>
+      <w:pPr>
+        <w:shd w:val="clear" w:color="auto" w:fill="FFFFFF"/>
+        <w:rPr>
+          <w:rFonts w:ascii="Segoe UI" w:hAnsi="Segoe UI" w:cs="Segoe UI"/>
+          <w:color w:val="161616"/>
+        </w:rPr>
+      </w:pPr>
+      <w:r>
+        <w:rPr>
+          <w:rFonts w:ascii="Segoe UI" w:hAnsi="Segoe UI" w:cs="Segoe UI"/>
+          <w:color w:val="161616"/>
+        </w:rPr>
+        <w:pict w14:anchorId="48C21023">
+          <v:rect id="_x0000_i1029" style="width:0;height:0" o:hralign="center" o:hrstd="t" o:hr="t" fillcolor="#a0a0a0" stroked="f"/>
+        </w:pict>
+      </w:r>
+    </w:p>
+    <w:p>
+      <w:pPr>
+        <w:pStyle w:val="Heading2"/>
+        <w:shd w:val="clear" w:color="auto" w:fill="FFFFFF"/>
+        <w:rPr>
+          <w:rFonts w:ascii="Segoe UI" w:hAnsi="Segoe UI" w:cs="Segoe UI"/>
+          <w:color w:val="161616"/>
+        </w:rPr>
+      </w:pPr>
+      <w:r>
+        <w:rPr>
+          <w:rFonts w:ascii="Segoe UI" w:hAnsi="Segoe UI" w:cs="Segoe UI"/>
+          <w:color w:val="161616"/>
+        </w:rPr>
+        <w:t>Next unit: Knowledge check</w:t>
+      </w:r>
+    </w:p>
+    <w:p>
+      <w:pPr>
+        <w:shd w:val="clear" w:color="auto" w:fill="FFFFFF"/>
+        <w:spacing w:before="480" w:after="180" w:line="240" w:lineRule="auto"/>
+        <w:outlineLvl w:val="1"/>
+        <w:rPr>
+          <w:rFonts w:ascii="Segoe UI" w:eastAsia="Times New Roman" w:hAnsi="Segoe UI" w:cs="Segoe UI"/>
+          <w:b/>
+          <w:bCs/>
+          <w:color w:val="161616"/>
+          <w:kern w:val="0"/>
+          <w:sz w:val="36"/>
+          <w:szCs w:val="36"/>
+          <w14:ligatures w14:val="none"/>
+        </w:rPr>
+      </w:pPr>
+      <w:r>
+        <w:rPr>
+          <w:rFonts w:ascii="Segoe UI" w:eastAsia="Times New Roman" w:hAnsi="Segoe UI" w:cs="Segoe UI"/>
+          <w:b/>
+          <w:bCs/>
+          <w:color w:val="161616"/>
+          <w:kern w:val="0"/>
+          <w:sz w:val="36"/>
+          <w:szCs w:val="36"/>
+          <w14:ligatures w14:val="none"/>
+        </w:rPr>
+        <w:t xml:space="preserve">Check your </w:t>
+      </w:r>
+      <w:proofErr w:type="gramStart"/>
+      <w:r>
+        <w:rPr>
+          <w:rFonts w:ascii="Segoe UI" w:eastAsia="Times New Roman" w:hAnsi="Segoe UI" w:cs="Segoe UI"/>
+          <w:b/>
+          <w:bCs/>
+          <w:color w:val="161616"/>
+          <w:kern w:val="0"/>
+          <w:sz w:val="36"/>
+          <w:szCs w:val="36"/>
+          <w14:ligatures w14:val="none"/>
+        </w:rPr>
+        <w:t>knowledge</w:t>
+      </w:r>
+      <w:proofErr w:type="gramEnd"/>
+    </w:p>
+    <w:p>
+      <w:pPr>
+        <w:pBdr>
+          <w:bottom w:val="single" w:sz="6" w:space="1" w:color="auto"/>
+        </w:pBdr>
+        <w:spacing w:after="0" w:line="240" w:lineRule="auto"/>
+        <w:jc w:val="center"/>
+        <w:rPr>
+          <w:rFonts w:ascii="Arial" w:eastAsia="Times New Roman" w:hAnsi="Arial" w:cs="Arial"/>
+          <w:vanish/>
+          <w:kern w:val="0"/>
+          <w:sz w:val="16"/>
+          <w:szCs w:val="16"/>
+          <w14:ligatures w14:val="none"/>
+        </w:rPr>
+      </w:pPr>
+      <w:r>
+        <w:rPr>
+          <w:rFonts w:ascii="Arial" w:eastAsia="Times New Roman" w:hAnsi="Arial" w:cs="Arial"/>
+          <w:vanish/>
+          <w:kern w:val="0"/>
+          <w:sz w:val="16"/>
+          <w:szCs w:val="16"/>
+          <w14:ligatures w14:val="none"/>
+        </w:rPr>
+        <w:t>Top of Form</w:t>
+      </w:r>
+    </w:p>
+    <w:p>
+      <w:pPr>
+        <w:spacing w:after="0" w:line="240" w:lineRule="auto"/>
+        <w:rPr>
+          <w:rFonts w:ascii="Segoe UI" w:eastAsia="Times New Roman" w:hAnsi="Segoe UI" w:cs="Segoe UI"/>
+          <w:color w:val="161616"/>
+          <w:kern w:val="0"/>
+          <w:sz w:val="24"/>
+          <w:szCs w:val="24"/>
+          <w14:ligatures w14:val="none"/>
+        </w:rPr>
+      </w:pPr>
+      <w:r>
+        <w:rPr>
+          <w:rFonts w:ascii="Segoe UI" w:eastAsia="Times New Roman" w:hAnsi="Segoe UI" w:cs="Segoe UI"/>
+          <w:b/>
+          <w:bCs/>
+          <w:color w:val="161616"/>
+          <w:kern w:val="0"/>
+          <w:sz w:val="24"/>
+          <w:szCs w:val="24"/>
+          <w14:ligatures w14:val="none"/>
+        </w:rPr>
+        <w:t>1. </w:t>
+      </w:r>
+    </w:p>
+    <w:p>
+      <w:pPr>
+        <w:spacing w:before="100" w:beforeAutospacing="1" w:after="100" w:afterAutospacing="1" w:line="240" w:lineRule="auto"/>
+        <w:rPr>
+          <w:rFonts w:ascii="Segoe UI" w:eastAsia="Times New Roman" w:hAnsi="Segoe UI" w:cs="Segoe UI"/>
+          <w:color w:val="161616"/>
+          <w:kern w:val="0"/>
+          <w:sz w:val="24"/>
+          <w:szCs w:val="24"/>
+          <w14:ligatures w14:val="none"/>
+        </w:rPr>
+      </w:pPr>
+      <w:r>
+        <w:rPr>
+          <w:rFonts w:ascii="Segoe UI" w:eastAsia="Times New Roman" w:hAnsi="Segoe UI" w:cs="Segoe UI"/>
+          <w:color w:val="161616"/>
+          <w:kern w:val="0"/>
+          <w:sz w:val="24"/>
+          <w:szCs w:val="24"/>
+          <w14:ligatures w14:val="none"/>
+        </w:rPr>
+        <w:t>Which API should you use to store and query JSON documents in Azure Cosmos DB?</w:t>
+      </w:r>
+    </w:p>
+    <w:p>
+      <w:pPr>
+        <w:spacing w:after="0" w:line="240" w:lineRule="auto"/>
+        <w:rPr>
+          <w:rFonts w:ascii="Segoe UI" w:eastAsia="Times New Roman" w:hAnsi="Segoe UI" w:cs="Segoe UI"/>
+          <w:color w:val="161616"/>
+          <w:kern w:val="0"/>
+          <w:sz w:val="24"/>
+          <w:szCs w:val="24"/>
+          <w14:ligatures w14:val="none"/>
+        </w:rPr>
+      </w:pPr>
+      <w:r>
+        <w:rPr>
+          <w:rFonts w:ascii="Segoe UI" w:eastAsia="Times New Roman" w:hAnsi="Segoe UI" w:cs="Segoe UI"/>
+          <w:color w:val="161616"/>
+          <w:kern w:val="0"/>
+          <w:sz w:val="24"/>
+          <w:szCs w:val="24"/>
+          <w14:ligatures w14:val="none"/>
+        </w:rPr>
+        <w:lastRenderedPageBreak/>
+        <w:object w:dxaOrig="1440" w:dyaOrig="1440" w14:anchorId="20E1B3AE">
+          <v:shapetype id="_x0000_t75" coordsize="21600,21600" o:spt="75" o:preferrelative="t" path="m@4@5l@4@11@9@11@9@5xe" filled="f" stroked="f">
+            <v:stroke joinstyle="miter"/>
+            <v:formulas>
+              <v:f eqn="if lineDrawn pixelLineWidth 0"/>
+              <v:f eqn="sum @0 1 0"/>
+              <v:f eqn="sum 0 0 @1"/>
+              <v:f eqn="prod @2 1 2"/>
+              <v:f eqn="prod @3 21600 pixelWidth"/>
+              <v:f eqn="prod @3 21600 pixelHeight"/>
+              <v:f eqn="sum @0 0 1"/>
+              <v:f eqn="prod @6 1 2"/>
+              <v:f eqn="prod @7 21600 pixelWidth"/>
+              <v:f eqn="sum @8 21600 0"/>
+              <v:f eqn="prod @7 21600 pixelHeight"/>
+              <v:f eqn="sum @10 21600 0"/>
+            </v:formulas>
+            <v:path o:extrusionok="f" gradientshapeok="t" o:connecttype="rect"/>
+            <o:lock v:ext="edit" aspectratio="t"/>
+          </v:shapetype>
+          <v:shape id="_x0000_i1060" type="#_x0000_t75" style="width:20.25pt;height:18pt" o:ole="">
+            <v:imagedata r:id="rId12" o:title=""/>
+          </v:shape>
+          <w:control r:id="rId13" w:name="DefaultOcxName" w:shapeid="_x0000_i1060"/>
+        </w:object>
+      </w:r>
+    </w:p>
+    <w:p>
+      <w:pPr>
+        <w:spacing w:after="0" w:line="240" w:lineRule="auto"/>
+        <w:rPr>
+          <w:rFonts w:ascii="Segoe UI" w:eastAsia="Times New Roman" w:hAnsi="Segoe UI" w:cs="Segoe UI"/>
+          <w:color w:val="161616"/>
+          <w:kern w:val="0"/>
+          <w:sz w:val="24"/>
+          <w:szCs w:val="24"/>
+          <w14:ligatures w14:val="none"/>
+        </w:rPr>
+      </w:pPr>
+      <w:r>
+        <w:rPr>
+          <w:rFonts w:ascii="Segoe UI" w:eastAsia="Times New Roman" w:hAnsi="Segoe UI" w:cs="Segoe UI"/>
+          <w:color w:val="161616"/>
+          <w:kern w:val="0"/>
+          <w:sz w:val="24"/>
+          <w:szCs w:val="24"/>
+          <w14:ligatures w14:val="none"/>
+        </w:rPr>
+        <w:t>Azure Cosmos DB for NoSQL</w:t>
+      </w:r>
+    </w:p>
+    <w:p>
+      <w:pPr>
+        <w:spacing w:after="0" w:line="240" w:lineRule="auto"/>
+        <w:rPr>
+          <w:rFonts w:ascii="Segoe UI" w:eastAsia="Times New Roman" w:hAnsi="Segoe UI" w:cs="Segoe UI"/>
+          <w:b/>
+          <w:bCs/>
+          <w:color w:val="161616"/>
+          <w:kern w:val="0"/>
+          <w:sz w:val="24"/>
+          <w:szCs w:val="24"/>
+          <w14:ligatures w14:val="none"/>
+        </w:rPr>
+      </w:pPr>
+      <w:r>
+        <w:rPr>
+          <w:rFonts w:ascii="Segoe UI" w:eastAsia="Times New Roman" w:hAnsi="Segoe UI" w:cs="Segoe UI"/>
+          <w:b/>
+          <w:bCs/>
+          <w:color w:val="161616"/>
+          <w:kern w:val="0"/>
+          <w:sz w:val="24"/>
+          <w:szCs w:val="24"/>
+          <w14:ligatures w14:val="none"/>
+        </w:rPr>
+        <w:t>That's correct. The API for NoSQL is designed to store and query JSON documents.</w:t>
+      </w:r>
+    </w:p>
+    <w:p>
+      <w:pPr>
+        <w:spacing w:after="0" w:line="240" w:lineRule="auto"/>
+        <w:rPr>
+          <w:rFonts w:ascii="Segoe UI" w:eastAsia="Times New Roman" w:hAnsi="Segoe UI" w:cs="Segoe UI"/>
+          <w:color w:val="161616"/>
+          <w:kern w:val="0"/>
+          <w:sz w:val="24"/>
+          <w:szCs w:val="24"/>
+          <w14:ligatures w14:val="none"/>
+        </w:rPr>
+      </w:pPr>
+      <w:r>
+        <w:rPr>
+          <w:rFonts w:ascii="Segoe UI" w:eastAsia="Times New Roman" w:hAnsi="Segoe UI" w:cs="Segoe UI"/>
+          <w:color w:val="161616"/>
+          <w:kern w:val="0"/>
+          <w:sz w:val="24"/>
+          <w:szCs w:val="24"/>
+          <w14:ligatures w14:val="none"/>
+        </w:rPr>
+        <w:object w:dxaOrig="1440" w:dyaOrig="1440" w14:anchorId="0DB6E2AC">
+          <v:shape id="_x0000_i1059" type="#_x0000_t75" style="width:20.25pt;height:18pt" o:ole="">
+            <v:imagedata r:id="rId12" o:title=""/>
+          </v:shape>
+          <w:control r:id="rId14" w:name="DefaultOcxName1" w:shapeid="_x0000_i1059"/>
+        </w:object>
+      </w:r>
+    </w:p>
+    <w:p>
+      <w:pPr>
+        <w:spacing w:after="0" w:line="240" w:lineRule="auto"/>
+        <w:rPr>
+          <w:rFonts w:ascii="Segoe UI" w:eastAsia="Times New Roman" w:hAnsi="Segoe UI" w:cs="Segoe UI"/>
+          <w:color w:val="161616"/>
+          <w:kern w:val="0"/>
+          <w:sz w:val="24"/>
+          <w:szCs w:val="24"/>
+          <w14:ligatures w14:val="none"/>
+        </w:rPr>
+      </w:pPr>
+      <w:r>
+        <w:rPr>
+          <w:rFonts w:ascii="Segoe UI" w:eastAsia="Times New Roman" w:hAnsi="Segoe UI" w:cs="Segoe UI"/>
+          <w:color w:val="161616"/>
+          <w:kern w:val="0"/>
+          <w:sz w:val="24"/>
+          <w:szCs w:val="24"/>
+          <w14:ligatures w14:val="none"/>
+        </w:rPr>
+        <w:t>Azure Cosmos DB for Apache Cassandra</w:t>
+      </w:r>
+    </w:p>
+    <w:p>
+      <w:pPr>
+        <w:spacing w:after="0" w:line="240" w:lineRule="auto"/>
+        <w:rPr>
+          <w:rFonts w:ascii="Segoe UI" w:eastAsia="Times New Roman" w:hAnsi="Segoe UI" w:cs="Segoe UI"/>
+          <w:color w:val="161616"/>
+          <w:kern w:val="0"/>
+          <w:sz w:val="24"/>
+          <w:szCs w:val="24"/>
+          <w14:ligatures w14:val="none"/>
+        </w:rPr>
+      </w:pPr>
+      <w:r>
+        <w:rPr>
+          <w:rFonts w:ascii="Segoe UI" w:eastAsia="Times New Roman" w:hAnsi="Segoe UI" w:cs="Segoe UI"/>
+          <w:color w:val="161616"/>
+          <w:kern w:val="0"/>
+          <w:sz w:val="24"/>
+          <w:szCs w:val="24"/>
+          <w14:ligatures w14:val="none"/>
+        </w:rPr>
+        <w:object w:dxaOrig="1440" w:dyaOrig="1440" w14:anchorId="3C228666">
+          <v:shape id="_x0000_i1058" type="#_x0000_t75" style="width:20.25pt;height:18pt" o:ole="">
+            <v:imagedata r:id="rId12" o:title=""/>
+          </v:shape>
+          <w:control r:id="rId15" w:name="DefaultOcxName2" w:shapeid="_x0000_i1058"/>
+        </w:object>
+      </w:r>
+    </w:p>
+    <w:p>
+      <w:pPr>
+        <w:spacing w:after="0" w:line="240" w:lineRule="auto"/>
+        <w:rPr>
+          <w:rFonts w:ascii="Segoe UI" w:eastAsia="Times New Roman" w:hAnsi="Segoe UI" w:cs="Segoe UI"/>
+          <w:color w:val="161616"/>
+          <w:kern w:val="0"/>
+          <w:sz w:val="24"/>
+          <w:szCs w:val="24"/>
+          <w14:ligatures w14:val="none"/>
+        </w:rPr>
+      </w:pPr>
+      <w:r>
+        <w:rPr>
+          <w:rFonts w:ascii="Segoe UI" w:eastAsia="Times New Roman" w:hAnsi="Segoe UI" w:cs="Segoe UI"/>
+          <w:color w:val="161616"/>
+          <w:kern w:val="0"/>
+          <w:sz w:val="24"/>
+          <w:szCs w:val="24"/>
+          <w14:ligatures w14:val="none"/>
+        </w:rPr>
+        <w:t>Azure Cosmos DB for Table</w:t>
+      </w:r>
+    </w:p>
+    <w:p>
+      <w:pPr>
+        <w:spacing w:after="0" w:line="240" w:lineRule="auto"/>
+        <w:rPr>
+          <w:rFonts w:ascii="Segoe UI" w:eastAsia="Times New Roman" w:hAnsi="Segoe UI" w:cs="Segoe UI"/>
+          <w:color w:val="161616"/>
+          <w:kern w:val="0"/>
+          <w:sz w:val="24"/>
+          <w:szCs w:val="24"/>
+          <w14:ligatures w14:val="none"/>
+        </w:rPr>
+      </w:pPr>
+      <w:r>
+        <w:rPr>
+          <w:rFonts w:ascii="Segoe UI" w:eastAsia="Times New Roman" w:hAnsi="Segoe UI" w:cs="Segoe UI"/>
+          <w:b/>
+          <w:bCs/>
+          <w:color w:val="161616"/>
+          <w:kern w:val="0"/>
+          <w:sz w:val="24"/>
+          <w:szCs w:val="24"/>
+          <w14:ligatures w14:val="none"/>
+        </w:rPr>
+        <w:t>2. </w:t>
+      </w:r>
+    </w:p>
+    <w:p>
+      <w:pPr>
+        <w:spacing w:before="100" w:beforeAutospacing="1" w:after="100" w:afterAutospacing="1" w:line="240" w:lineRule="auto"/>
+        <w:rPr>
+          <w:rFonts w:ascii="Segoe UI" w:eastAsia="Times New Roman" w:hAnsi="Segoe UI" w:cs="Segoe UI"/>
+          <w:color w:val="161616"/>
+          <w:kern w:val="0"/>
+          <w:sz w:val="24"/>
+          <w:szCs w:val="24"/>
+          <w14:ligatures w14:val="none"/>
+        </w:rPr>
+      </w:pPr>
+      <w:r>
+        <w:rPr>
+          <w:rFonts w:ascii="Segoe UI" w:eastAsia="Times New Roman" w:hAnsi="Segoe UI" w:cs="Segoe UI"/>
+          <w:color w:val="161616"/>
+          <w:kern w:val="0"/>
+          <w:sz w:val="24"/>
+          <w:szCs w:val="24"/>
+          <w14:ligatures w14:val="none"/>
+        </w:rPr>
+        <w:t>Which Azure Cosmos DB API should you use to work with data in which entities and their relationships to one another are represented in a graph using vertices and edges?</w:t>
+      </w:r>
+    </w:p>
+    <w:p>
+      <w:pPr>
+        <w:spacing w:after="0" w:line="240" w:lineRule="auto"/>
+        <w:rPr>
+          <w:rFonts w:ascii="Segoe UI" w:eastAsia="Times New Roman" w:hAnsi="Segoe UI" w:cs="Segoe UI"/>
+          <w:color w:val="161616"/>
+          <w:kern w:val="0"/>
+          <w:sz w:val="24"/>
+          <w:szCs w:val="24"/>
+          <w14:ligatures w14:val="none"/>
+        </w:rPr>
+      </w:pPr>
+      <w:r>
+        <w:rPr>
+          <w:rFonts w:ascii="Segoe UI" w:eastAsia="Times New Roman" w:hAnsi="Segoe UI" w:cs="Segoe UI"/>
+          <w:color w:val="161616"/>
+          <w:kern w:val="0"/>
+          <w:sz w:val="24"/>
+          <w:szCs w:val="24"/>
+          <w14:ligatures w14:val="none"/>
+        </w:rPr>
+        <w:object w:dxaOrig="1440" w:dyaOrig="1440" w14:anchorId="138ACD73">
+          <v:shape id="_x0000_i1057" type="#_x0000_t75" style="width:20.25pt;height:18pt" o:ole="">
+            <v:imagedata r:id="rId12" o:title=""/>
+          </v:shape>
+          <w:control r:id="rId16" w:name="DefaultOcxName3" w:shapeid="_x0000_i1057"/>
+        </w:object>
+      </w:r>
+    </w:p>
+    <w:p>
+      <w:pPr>
+        <w:spacing w:after="0" w:line="240" w:lineRule="auto"/>
+        <w:rPr>
+          <w:rFonts w:ascii="Segoe UI" w:eastAsia="Times New Roman" w:hAnsi="Segoe UI" w:cs="Segoe UI"/>
+          <w:color w:val="161616"/>
+          <w:kern w:val="0"/>
+          <w:sz w:val="24"/>
+          <w:szCs w:val="24"/>
+          <w14:ligatures w14:val="none"/>
+        </w:rPr>
+      </w:pPr>
+      <w:r>
+        <w:rPr>
+          <w:rFonts w:ascii="Segoe UI" w:eastAsia="Times New Roman" w:hAnsi="Segoe UI" w:cs="Segoe UI"/>
+          <w:color w:val="161616"/>
+          <w:kern w:val="0"/>
+          <w:sz w:val="24"/>
+          <w:szCs w:val="24"/>
+          <w14:ligatures w14:val="none"/>
+        </w:rPr>
+        <w:t>Azure Cosmos DB for MongoDB</w:t>
+      </w:r>
+    </w:p>
+    <w:p>
+      <w:pPr>
+        <w:spacing w:after="0" w:line="240" w:lineRule="auto"/>
+        <w:rPr>
+          <w:rFonts w:ascii="Segoe UI" w:eastAsia="Times New Roman" w:hAnsi="Segoe UI" w:cs="Segoe UI"/>
+          <w:color w:val="161616"/>
+          <w:kern w:val="0"/>
+          <w:sz w:val="24"/>
+          <w:szCs w:val="24"/>
+          <w14:ligatures w14:val="none"/>
+        </w:rPr>
+      </w:pPr>
+      <w:r>
+        <w:rPr>
+          <w:rFonts w:ascii="Segoe UI" w:eastAsia="Times New Roman" w:hAnsi="Segoe UI" w:cs="Segoe UI"/>
+          <w:color w:val="161616"/>
+          <w:kern w:val="0"/>
+          <w:sz w:val="24"/>
+          <w:szCs w:val="24"/>
+          <w14:ligatures w14:val="none"/>
+        </w:rPr>
+        <w:object w:dxaOrig="1440" w:dyaOrig="1440" w14:anchorId="4EF878D0">
+          <v:shape id="_x0000_i1056" type="#_x0000_t75" style="width:20.25pt;height:18pt" o:ole="">
+            <v:imagedata r:id="rId12" o:title=""/>
+          </v:shape>
+          <w:control r:id="rId17" w:name="DefaultOcxName4" w:shapeid="_x0000_i1056"/>
+        </w:object>
+      </w:r>
+    </w:p>
+    <w:p>
+      <w:pPr>
+        <w:spacing w:after="0" w:line="240" w:lineRule="auto"/>
+        <w:rPr>
+          <w:rFonts w:ascii="Segoe UI" w:eastAsia="Times New Roman" w:hAnsi="Segoe UI" w:cs="Segoe UI"/>
+          <w:color w:val="161616"/>
+          <w:kern w:val="0"/>
+          <w:sz w:val="24"/>
+          <w:szCs w:val="24"/>
+          <w14:ligatures w14:val="none"/>
+        </w:rPr>
+      </w:pPr>
+      <w:r>
+        <w:rPr>
+          <w:rFonts w:ascii="Segoe UI" w:eastAsia="Times New Roman" w:hAnsi="Segoe UI" w:cs="Segoe UI"/>
+          <w:color w:val="161616"/>
+          <w:kern w:val="0"/>
+          <w:sz w:val="24"/>
+          <w:szCs w:val="24"/>
+          <w14:ligatures w14:val="none"/>
+        </w:rPr>
+        <w:t>Azure Cosmos DB for NoSQL</w:t>
+      </w:r>
+    </w:p>
+    <w:p>
+      <w:pPr>
+        <w:spacing w:after="0" w:line="240" w:lineRule="auto"/>
+        <w:rPr>
+          <w:rFonts w:ascii="Segoe UI" w:eastAsia="Times New Roman" w:hAnsi="Segoe UI" w:cs="Segoe UI"/>
+          <w:color w:val="161616"/>
+          <w:kern w:val="0"/>
+          <w:sz w:val="24"/>
+          <w:szCs w:val="24"/>
+          <w14:ligatures w14:val="none"/>
+        </w:rPr>
+      </w:pPr>
+      <w:r>
+        <w:rPr>
+          <w:rFonts w:ascii="Segoe UI" w:eastAsia="Times New Roman" w:hAnsi="Segoe UI" w:cs="Segoe UI"/>
+          <w:color w:val="161616"/>
+          <w:kern w:val="0"/>
+          <w:sz w:val="24"/>
+          <w:szCs w:val="24"/>
+          <w14:ligatures w14:val="none"/>
+        </w:rPr>
+        <w:object w:dxaOrig="1440" w:dyaOrig="1440" w14:anchorId="2D3F9AB5">
+          <v:shape id="_x0000_i1055" type="#_x0000_t75" style="width:20.25pt;height:18pt" o:ole="">
+            <v:imagedata r:id="rId12" o:title=""/>
+          </v:shape>
+          <w:control r:id="rId18" w:name="DefaultOcxName5" w:shapeid="_x0000_i1055"/>
+        </w:object>
+      </w:r>
+    </w:p>
+    <w:p>
+      <w:pPr>
+        <w:spacing w:after="0" w:line="240" w:lineRule="auto"/>
+        <w:rPr>
+          <w:rFonts w:ascii="Segoe UI" w:eastAsia="Times New Roman" w:hAnsi="Segoe UI" w:cs="Segoe UI"/>
+          <w:color w:val="161616"/>
+          <w:kern w:val="0"/>
+          <w:sz w:val="24"/>
+          <w:szCs w:val="24"/>
+          <w14:ligatures w14:val="none"/>
+        </w:rPr>
+      </w:pPr>
+      <w:r>
+        <w:rPr>
+          <w:rFonts w:ascii="Segoe UI" w:eastAsia="Times New Roman" w:hAnsi="Segoe UI" w:cs="Segoe UI"/>
+          <w:color w:val="161616"/>
+          <w:kern w:val="0"/>
+          <w:sz w:val="24"/>
+          <w:szCs w:val="24"/>
+          <w14:ligatures w14:val="none"/>
+        </w:rPr>
+        <w:t>Azure Cosmos DB for Apache Gremlin</w:t>
+      </w:r>
+    </w:p>
+    <w:p>
+      <w:pPr>
+        <w:spacing w:after="0" w:line="240" w:lineRule="auto"/>
+        <w:rPr>
+          <w:rFonts w:ascii="Segoe UI" w:eastAsia="Times New Roman" w:hAnsi="Segoe UI" w:cs="Segoe UI"/>
+          <w:b/>
+          <w:bCs/>
+          <w:color w:val="161616"/>
+          <w:kern w:val="0"/>
+          <w:sz w:val="24"/>
+          <w:szCs w:val="24"/>
+          <w14:ligatures w14:val="none"/>
+        </w:rPr>
+      </w:pPr>
+      <w:r>
+        <w:rPr>
+          <w:rFonts w:ascii="Segoe UI" w:eastAsia="Times New Roman" w:hAnsi="Segoe UI" w:cs="Segoe UI"/>
+          <w:b/>
+          <w:bCs/>
+          <w:color w:val="161616"/>
+          <w:kern w:val="0"/>
+          <w:sz w:val="24"/>
+          <w:szCs w:val="24"/>
+          <w14:ligatures w14:val="none"/>
+        </w:rPr>
+        <w:t>That's correct. The API for Gremlin is used to manage a network of nodes (vertices) and the relationships between them (edges).</w:t>
+      </w:r>
+    </w:p>
+    <w:p>
+      <w:pPr>
+        <w:spacing w:after="0" w:line="240" w:lineRule="auto"/>
+        <w:rPr>
+          <w:rFonts w:ascii="Segoe UI" w:eastAsia="Times New Roman" w:hAnsi="Segoe UI" w:cs="Segoe UI"/>
+          <w:color w:val="161616"/>
+          <w:kern w:val="0"/>
+          <w:sz w:val="24"/>
+          <w:szCs w:val="24"/>
+          <w14:ligatures w14:val="none"/>
+        </w:rPr>
+      </w:pPr>
+      <w:r>
+        <w:rPr>
+          <w:rFonts w:ascii="Segoe UI" w:eastAsia="Times New Roman" w:hAnsi="Segoe UI" w:cs="Segoe UI"/>
+          <w:b/>
+          <w:bCs/>
+          <w:color w:val="161616"/>
+          <w:kern w:val="0"/>
+          <w:sz w:val="24"/>
+          <w:szCs w:val="24"/>
+          <w14:ligatures w14:val="none"/>
+        </w:rPr>
+        <w:t>3. </w:t>
+      </w:r>
+    </w:p>
+    <w:p>
+      <w:pPr>
+        <w:spacing w:before="100" w:beforeAutospacing="1" w:after="100" w:afterAutospacing="1" w:line="240" w:lineRule="auto"/>
+        <w:rPr>
+          <w:rFonts w:ascii="Segoe UI" w:eastAsia="Times New Roman" w:hAnsi="Segoe UI" w:cs="Segoe UI"/>
+          <w:color w:val="161616"/>
+          <w:kern w:val="0"/>
+          <w:sz w:val="24"/>
+          <w:szCs w:val="24"/>
+          <w14:ligatures w14:val="none"/>
+        </w:rPr>
+      </w:pPr>
+      <w:r>
+        <w:rPr>
+          <w:rFonts w:ascii="Segoe UI" w:eastAsia="Times New Roman" w:hAnsi="Segoe UI" w:cs="Segoe UI"/>
+          <w:color w:val="161616"/>
+          <w:kern w:val="0"/>
+          <w:sz w:val="24"/>
+          <w:szCs w:val="24"/>
+          <w14:ligatures w14:val="none"/>
+        </w:rPr>
+        <w:t>How can you enable globally distributed users to work with their own local replica of a Cosmos DB database?</w:t>
+      </w:r>
+    </w:p>
+    <w:p>
+      <w:pPr>
+        <w:spacing w:after="0" w:line="240" w:lineRule="auto"/>
+        <w:rPr>
+          <w:rFonts w:ascii="Segoe UI" w:eastAsia="Times New Roman" w:hAnsi="Segoe UI" w:cs="Segoe UI"/>
+          <w:color w:val="161616"/>
+          <w:kern w:val="0"/>
+          <w:sz w:val="24"/>
+          <w:szCs w:val="24"/>
+          <w14:ligatures w14:val="none"/>
+        </w:rPr>
+      </w:pPr>
+      <w:r>
+        <w:rPr>
+          <w:rFonts w:ascii="Segoe UI" w:eastAsia="Times New Roman" w:hAnsi="Segoe UI" w:cs="Segoe UI"/>
+          <w:color w:val="161616"/>
+          <w:kern w:val="0"/>
+          <w:sz w:val="24"/>
+          <w:szCs w:val="24"/>
+          <w14:ligatures w14:val="none"/>
+        </w:rPr>
+        <w:object w:dxaOrig="1440" w:dyaOrig="1440" w14:anchorId="7C1ECEBE">
+          <v:shape id="_x0000_i1054" type="#_x0000_t75" style="width:20.25pt;height:18pt" o:ole="">
+            <v:imagedata r:id="rId12" o:title=""/>
+          </v:shape>
+          <w:control r:id="rId19" w:name="DefaultOcxName6" w:shapeid="_x0000_i1054"/>
+        </w:object>
+      </w:r>
+    </w:p>
+    <w:p>
+      <w:pPr>
+        <w:spacing w:after="0" w:line="240" w:lineRule="auto"/>
+        <w:rPr>
+          <w:rFonts w:ascii="Segoe UI" w:eastAsia="Times New Roman" w:hAnsi="Segoe UI" w:cs="Segoe UI"/>
+          <w:color w:val="161616"/>
+          <w:kern w:val="0"/>
+          <w:sz w:val="24"/>
+          <w:szCs w:val="24"/>
+          <w14:ligatures w14:val="none"/>
+        </w:rPr>
+      </w:pPr>
+      <w:r>
+        <w:rPr>
+          <w:rFonts w:ascii="Segoe UI" w:eastAsia="Times New Roman" w:hAnsi="Segoe UI" w:cs="Segoe UI"/>
+          <w:color w:val="161616"/>
+          <w:kern w:val="0"/>
+          <w:sz w:val="24"/>
+          <w:szCs w:val="24"/>
+          <w14:ligatures w14:val="none"/>
+        </w:rPr>
+        <w:t>Create an Azure Cosmos DB account in each region where you have users.</w:t>
+      </w:r>
+    </w:p>
+    <w:p>
+      <w:pPr>
+        <w:spacing w:after="0" w:line="240" w:lineRule="auto"/>
+        <w:rPr>
+          <w:rFonts w:ascii="Segoe UI" w:eastAsia="Times New Roman" w:hAnsi="Segoe UI" w:cs="Segoe UI"/>
+          <w:color w:val="161616"/>
+          <w:kern w:val="0"/>
+          <w:sz w:val="24"/>
+          <w:szCs w:val="24"/>
+          <w14:ligatures w14:val="none"/>
+        </w:rPr>
+      </w:pPr>
+      <w:r>
+        <w:rPr>
+          <w:rFonts w:ascii="Segoe UI" w:eastAsia="Times New Roman" w:hAnsi="Segoe UI" w:cs="Segoe UI"/>
+          <w:color w:val="161616"/>
+          <w:kern w:val="0"/>
+          <w:sz w:val="24"/>
+          <w:szCs w:val="24"/>
+          <w14:ligatures w14:val="none"/>
+        </w:rPr>
+        <w:object w:dxaOrig="1440" w:dyaOrig="1440" w14:anchorId="44EE49AE">
+          <v:shape id="_x0000_i1053" type="#_x0000_t75" style="width:20.25pt;height:18pt" o:ole="">
+            <v:imagedata r:id="rId12" o:title=""/>
+          </v:shape>
+          <w:control r:id="rId20" w:name="DefaultOcxName7" w:shapeid="_x0000_i1053"/>
+        </w:object>
+      </w:r>
+    </w:p>
+    <w:p>
+      <w:pPr>
+        <w:spacing w:after="0" w:line="240" w:lineRule="auto"/>
+        <w:rPr>
+          <w:rFonts w:ascii="Segoe UI" w:eastAsia="Times New Roman" w:hAnsi="Segoe UI" w:cs="Segoe UI"/>
+          <w:color w:val="161616"/>
+          <w:kern w:val="0"/>
+          <w:sz w:val="24"/>
+          <w:szCs w:val="24"/>
+          <w14:ligatures w14:val="none"/>
+        </w:rPr>
+      </w:pPr>
+      <w:r>
+        <w:rPr>
+          <w:rFonts w:ascii="Segoe UI" w:eastAsia="Times New Roman" w:hAnsi="Segoe UI" w:cs="Segoe UI"/>
+          <w:color w:val="161616"/>
+          <w:kern w:val="0"/>
+          <w:sz w:val="24"/>
+          <w:szCs w:val="24"/>
+          <w14:ligatures w14:val="none"/>
+        </w:rPr>
+        <w:t>Use the API for Table to copy data to Azure Table Storage in each region where you have users.</w:t>
+      </w:r>
+    </w:p>
+    <w:p>
+      <w:pPr>
+        <w:spacing w:after="0" w:line="240" w:lineRule="auto"/>
+        <w:rPr>
+          <w:rFonts w:ascii="Segoe UI" w:eastAsia="Times New Roman" w:hAnsi="Segoe UI" w:cs="Segoe UI"/>
+          <w:color w:val="161616"/>
+          <w:kern w:val="0"/>
+          <w:sz w:val="24"/>
+          <w:szCs w:val="24"/>
+          <w14:ligatures w14:val="none"/>
+        </w:rPr>
+      </w:pPr>
+      <w:r>
+        <w:rPr>
+          <w:rFonts w:ascii="Segoe UI" w:eastAsia="Times New Roman" w:hAnsi="Segoe UI" w:cs="Segoe UI"/>
+          <w:color w:val="161616"/>
+          <w:kern w:val="0"/>
+          <w:sz w:val="24"/>
+          <w:szCs w:val="24"/>
+          <w14:ligatures w14:val="none"/>
+        </w:rPr>
+        <w:object w:dxaOrig="1440" w:dyaOrig="1440" w14:anchorId="048D7F64">
+          <v:shape id="_x0000_i1052" type="#_x0000_t75" style="width:20.25pt;height:18pt" o:ole="">
+            <v:imagedata r:id="rId12" o:title=""/>
+          </v:shape>
+          <w:control r:id="rId21" w:name="DefaultOcxName8" w:shapeid="_x0000_i1052"/>
+        </w:object>
+      </w:r>
+    </w:p>
+    <w:p>
+      <w:pPr>
+        <w:spacing w:after="0" w:line="240" w:lineRule="auto"/>
+        <w:rPr>
+          <w:rFonts w:ascii="Segoe UI" w:eastAsia="Times New Roman" w:hAnsi="Segoe UI" w:cs="Segoe UI"/>
+          <w:color w:val="161616"/>
+          <w:kern w:val="0"/>
+          <w:sz w:val="24"/>
+          <w:szCs w:val="24"/>
+          <w14:ligatures w14:val="none"/>
+        </w:rPr>
+      </w:pPr>
+      <w:r>
+        <w:rPr>
+          <w:rFonts w:ascii="Segoe UI" w:eastAsia="Times New Roman" w:hAnsi="Segoe UI" w:cs="Segoe UI"/>
+          <w:color w:val="161616"/>
+          <w:kern w:val="0"/>
+          <w:sz w:val="24"/>
+          <w:szCs w:val="24"/>
+          <w14:ligatures w14:val="none"/>
+        </w:rPr>
+        <w:t>Enable multi-region writes and add the regions where you have users.</w:t>
+      </w:r>
+    </w:p>
+    <w:p>
+      <w:pPr>
+        <w:spacing w:after="0" w:line="240" w:lineRule="auto"/>
+        <w:rPr>
+          <w:rFonts w:ascii="Segoe UI" w:eastAsia="Times New Roman" w:hAnsi="Segoe UI" w:cs="Segoe UI"/>
+          <w:b/>
+          <w:bCs/>
+          <w:color w:val="161616"/>
+          <w:kern w:val="0"/>
+          <w:sz w:val="24"/>
+          <w:szCs w:val="24"/>
+          <w14:ligatures w14:val="none"/>
+        </w:rPr>
+      </w:pPr>
+      <w:r>
+        <w:rPr>
+          <w:rFonts w:ascii="Segoe UI" w:eastAsia="Times New Roman" w:hAnsi="Segoe UI" w:cs="Segoe UI"/>
+          <w:b/>
+          <w:bCs/>
+          <w:color w:val="161616"/>
+          <w:kern w:val="0"/>
+          <w:sz w:val="24"/>
+          <w:szCs w:val="24"/>
+          <w14:ligatures w14:val="none"/>
+        </w:rPr>
+        <w:t>That's correct. You can enable multi-region writes in the regions where you want users to work with the data.</w:t>
+      </w:r>
+    </w:p>
+    <w:p>
+      <w:pPr>
+        <w:pBdr>
+          <w:top w:val="single" w:sz="6" w:space="1" w:color="auto"/>
+        </w:pBdr>
+        <w:spacing w:after="0" w:line="240" w:lineRule="auto"/>
+        <w:jc w:val="center"/>
+        <w:rPr>
+          <w:rFonts w:ascii="Arial" w:eastAsia="Times New Roman" w:hAnsi="Arial" w:cs="Arial"/>
+          <w:vanish/>
+          <w:kern w:val="0"/>
+          <w:sz w:val="16"/>
+          <w:szCs w:val="16"/>
+          <w14:ligatures w14:val="none"/>
+        </w:rPr>
+      </w:pPr>
+      <w:r>
+        <w:rPr>
+          <w:rFonts w:ascii="Arial" w:eastAsia="Times New Roman" w:hAnsi="Arial" w:cs="Arial"/>
+          <w:vanish/>
+          <w:kern w:val="0"/>
+          <w:sz w:val="16"/>
+          <w:szCs w:val="16"/>
+          <w14:ligatures w14:val="none"/>
+        </w:rPr>
+        <w:t>Bottom of Form</w:t>
+      </w:r>
+    </w:p>
+    <w:p>
+      <w:pPr>
+        <w:shd w:val="clear" w:color="auto" w:fill="FFFFFF"/>
+        <w:spacing w:after="0" w:line="240" w:lineRule="auto"/>
+        <w:rPr>
+          <w:rFonts w:ascii="Segoe UI" w:eastAsia="Times New Roman" w:hAnsi="Segoe UI" w:cs="Segoe UI"/>
+          <w:color w:val="161616"/>
+          <w:kern w:val="0"/>
+          <w:sz w:val="24"/>
+          <w:szCs w:val="24"/>
+          <w14:ligatures w14:val="none"/>
+        </w:rPr>
+      </w:pPr>
+      <w:r>
+        <w:rPr>
+          <w:rFonts w:ascii="Segoe UI" w:eastAsia="Times New Roman" w:hAnsi="Segoe UI" w:cs="Segoe UI"/>
+          <w:color w:val="161616"/>
+          <w:kern w:val="0"/>
+          <w:sz w:val="24"/>
+          <w:szCs w:val="24"/>
+          <w14:ligatures w14:val="none"/>
+        </w:rPr>
+        <w:pict w14:anchorId="435CD760">
+          <v:rect id="_x0000_i1032" style="width:0;height:0" o:hralign="center" o:hrstd="t" o:hr="t" fillcolor="#a0a0a0" stroked="f"/>
+        </w:pict>
+      </w:r>
+    </w:p>
+    <w:p>
+      <w:pPr>
+        <w:shd w:val="clear" w:color="auto" w:fill="FFFFFF"/>
+        <w:spacing w:before="100" w:beforeAutospacing="1" w:after="100" w:afterAutospacing="1" w:line="240" w:lineRule="auto"/>
+        <w:outlineLvl w:val="1"/>
+        <w:rPr>
+          <w:rFonts w:ascii="Segoe UI" w:eastAsia="Times New Roman" w:hAnsi="Segoe UI" w:cs="Segoe UI"/>
+          <w:b/>
+          <w:bCs/>
+          <w:color w:val="161616"/>
+          <w:kern w:val="0"/>
+          <w:sz w:val="36"/>
+          <w:szCs w:val="36"/>
+          <w14:ligatures w14:val="none"/>
+        </w:rPr>
+      </w:pPr>
+      <w:r>
+        <w:rPr>
+          <w:rFonts w:ascii="Segoe UI" w:eastAsia="Times New Roman" w:hAnsi="Segoe UI" w:cs="Segoe UI"/>
+          <w:b/>
+          <w:bCs/>
+          <w:color w:val="161616"/>
+          <w:kern w:val="0"/>
+          <w:sz w:val="36"/>
+          <w:szCs w:val="36"/>
+          <w14:ligatures w14:val="none"/>
+        </w:rPr>
+        <w:t>Next unit: Summary</w:t>
+      </w:r>
+    </w:p>
+    <w:p>
+      <w:pPr>
+        <w:pStyle w:val="Heading1"/>
+        <w:shd w:val="clear" w:color="auto" w:fill="F2F2F2"/>
+        <w:spacing w:before="0" w:beforeAutospacing="0" w:after="0" w:afterAutospacing="0"/>
+        <w:rPr>
+          <w:rFonts w:ascii="Segoe UI" w:hAnsi="Segoe UI" w:cs="Segoe UI"/>
+          <w:color w:val="161616"/>
+        </w:rPr>
+      </w:pPr>
+      <w:r>
+        <w:rPr>
+          <w:rFonts w:ascii="Segoe UI" w:hAnsi="Segoe UI" w:cs="Segoe UI"/>
+          <w:color w:val="161616"/>
+        </w:rPr>
+        <w:lastRenderedPageBreak/>
+        <w:t>Summary</w:t>
+      </w:r>
+    </w:p>
+    <w:p>
+      <w:pPr>
+        <w:shd w:val="clear" w:color="auto" w:fill="F2F2F2"/>
+        <w:rPr>
+          <w:rFonts w:ascii="Segoe UI" w:hAnsi="Segoe UI" w:cs="Segoe UI"/>
+          <w:color w:val="161616"/>
+        </w:rPr>
+      </w:pPr>
+      <w:r>
+        <w:rPr>
+          <w:rStyle w:val="visually-hidden"/>
+          <w:rFonts w:ascii="docons" w:hAnsi="docons" w:cs="Segoe UI"/>
+          <w:color w:val="161616"/>
+          <w:sz w:val="14"/>
+          <w:szCs w:val="14"/>
+          <w:bdr w:val="none" w:sz="0" w:space="0" w:color="auto" w:frame="1"/>
+        </w:rPr>
+        <w:t>Completed</w:t>
+      </w:r>
+      <w:r>
+        <w:rPr>
+          <w:rStyle w:val="xp-tag-xp"/>
+          <w:rFonts w:ascii="Segoe UI" w:hAnsi="Segoe UI" w:cs="Segoe UI"/>
+          <w:color w:val="161616"/>
+          <w:sz w:val="18"/>
+          <w:szCs w:val="18"/>
+        </w:rPr>
+        <w:t>100 XP</w:t>
+      </w:r>
+    </w:p>
+    <w:p>
+      <w:pPr>
+        <w:numPr>
+          <w:ilvl w:val="0"/>
+          <w:numId w:val="8"/>
+        </w:numPr>
+        <w:shd w:val="clear" w:color="auto" w:fill="F2F2F2"/>
+        <w:spacing w:after="0" w:line="240" w:lineRule="auto"/>
+        <w:rPr>
+          <w:rFonts w:ascii="Segoe UI" w:hAnsi="Segoe UI" w:cs="Segoe UI"/>
+          <w:color w:val="161616"/>
+        </w:rPr>
+      </w:pPr>
+      <w:r>
+        <w:rPr>
+          <w:rFonts w:ascii="Segoe UI" w:hAnsi="Segoe UI" w:cs="Segoe UI"/>
+          <w:color w:val="161616"/>
+        </w:rPr>
+        <w:t>1 minute</w:t>
+      </w:r>
+    </w:p>
+    <w:p>
+      <w:pPr>
+        <w:pStyle w:val="NormalWeb"/>
+        <w:shd w:val="clear" w:color="auto" w:fill="F2F2F2"/>
+        <w:rPr>
+          <w:rFonts w:ascii="Segoe UI" w:hAnsi="Segoe UI" w:cs="Segoe UI"/>
+          <w:color w:val="161616"/>
+        </w:rPr>
+      </w:pPr>
+      <w:r>
+        <w:rPr>
+          <w:rFonts w:ascii="Segoe UI" w:hAnsi="Segoe UI" w:cs="Segoe UI"/>
+          <w:color w:val="161616"/>
+        </w:rPr>
+        <w:t>Azure Cosmos DB provides a global-scale database solution for non-relational data.</w:t>
+      </w:r>
+    </w:p>
+    <w:p>
+      <w:pPr>
+        <w:pStyle w:val="NormalWeb"/>
+        <w:shd w:val="clear" w:color="auto" w:fill="F2F2F2"/>
+        <w:rPr>
+          <w:rFonts w:ascii="Segoe UI" w:hAnsi="Segoe UI" w:cs="Segoe UI"/>
+          <w:color w:val="161616"/>
+        </w:rPr>
+      </w:pPr>
+      <w:r>
+        <w:rPr>
+          <w:rFonts w:ascii="Segoe UI" w:hAnsi="Segoe UI" w:cs="Segoe UI"/>
+          <w:color w:val="161616"/>
+        </w:rPr>
+        <w:t>In this module, you'll learn how to:</w:t>
+      </w:r>
+    </w:p>
+    <w:p>
+      <w:pPr>
+        <w:numPr>
+          <w:ilvl w:val="0"/>
+          <w:numId w:val="9"/>
+        </w:numPr>
+        <w:shd w:val="clear" w:color="auto" w:fill="F2F2F2"/>
+        <w:spacing w:after="0" w:line="240" w:lineRule="auto"/>
+        <w:ind w:left="1290"/>
+        <w:rPr>
+          <w:rFonts w:ascii="Segoe UI" w:hAnsi="Segoe UI" w:cs="Segoe UI"/>
+          <w:color w:val="161616"/>
+        </w:rPr>
+      </w:pPr>
+      <w:r>
+        <w:rPr>
+          <w:rFonts w:ascii="Segoe UI" w:hAnsi="Segoe UI" w:cs="Segoe UI"/>
+          <w:color w:val="161616"/>
+        </w:rPr>
+        <w:t>Describe key features and capabilities of Azure Cosmos DB</w:t>
+      </w:r>
+    </w:p>
+    <w:p>
+      <w:pPr>
+        <w:numPr>
+          <w:ilvl w:val="0"/>
+          <w:numId w:val="9"/>
+        </w:numPr>
+        <w:shd w:val="clear" w:color="auto" w:fill="F2F2F2"/>
+        <w:spacing w:after="0" w:line="240" w:lineRule="auto"/>
+        <w:ind w:left="1290"/>
+        <w:rPr>
+          <w:rFonts w:ascii="Segoe UI" w:hAnsi="Segoe UI" w:cs="Segoe UI"/>
+          <w:color w:val="161616"/>
+        </w:rPr>
+      </w:pPr>
+      <w:r>
+        <w:rPr>
+          <w:rFonts w:ascii="Segoe UI" w:hAnsi="Segoe UI" w:cs="Segoe UI"/>
+          <w:color w:val="161616"/>
+        </w:rPr>
+        <w:t>Identify Azure Cosmos DB APIs</w:t>
+      </w:r>
+    </w:p>
+    <w:p>
+      <w:pPr>
+        <w:numPr>
+          <w:ilvl w:val="0"/>
+          <w:numId w:val="9"/>
+        </w:numPr>
+        <w:shd w:val="clear" w:color="auto" w:fill="F2F2F2"/>
+        <w:spacing w:after="0" w:line="240" w:lineRule="auto"/>
+        <w:ind w:left="1290"/>
+        <w:rPr>
+          <w:rFonts w:ascii="Segoe UI" w:hAnsi="Segoe UI" w:cs="Segoe UI"/>
+          <w:color w:val="161616"/>
+        </w:rPr>
+      </w:pPr>
+      <w:r>
+        <w:rPr>
+          <w:rFonts w:ascii="Segoe UI" w:hAnsi="Segoe UI" w:cs="Segoe UI"/>
+          <w:color w:val="161616"/>
+        </w:rPr>
+        <w:t>Provision and use an Azure Cosmos DB instance</w:t>
+      </w:r>
+    </w:p>
+    <w:p>
+      <w:pPr>
+        <w:pStyle w:val="Heading2"/>
+        <w:shd w:val="clear" w:color="auto" w:fill="F2F2F2"/>
+        <w:spacing w:before="480" w:beforeAutospacing="0" w:after="180" w:afterAutospacing="0"/>
+        <w:rPr>
+          <w:rFonts w:ascii="Segoe UI" w:hAnsi="Segoe UI" w:cs="Segoe UI"/>
+          <w:color w:val="161616"/>
+        </w:rPr>
+      </w:pPr>
+      <w:r>
+        <w:rPr>
+          <w:rFonts w:ascii="Segoe UI" w:hAnsi="Segoe UI" w:cs="Segoe UI"/>
+          <w:color w:val="161616"/>
+        </w:rPr>
+        <w:t>Next steps</w:t>
+      </w:r>
+    </w:p>
+    <w:p>
+      <w:pPr>
+        <w:pStyle w:val="NormalWeb"/>
+        <w:shd w:val="clear" w:color="auto" w:fill="F2F2F2"/>
+        <w:rPr>
+          <w:rFonts w:ascii="Segoe UI" w:hAnsi="Segoe UI" w:cs="Segoe UI"/>
+          <w:color w:val="161616"/>
+        </w:rPr>
+      </w:pPr>
+      <w:r>
+        <w:rPr>
+          <w:rFonts w:ascii="Segoe UI" w:hAnsi="Segoe UI" w:cs="Segoe UI"/>
+          <w:color w:val="161616"/>
+        </w:rPr>
+        <w:t>Now that you've learned about Azure Cosmos DB for non-relational data storage, consider learning more about data-related workloads on Azure by pursuing a Microsoft certification in </w:t>
+      </w:r>
+      <w:hyperlink r:id="rId22" w:history="1">
+        <w:r>
+          <w:rPr>
+            <w:rStyle w:val="Hyperlink"/>
+            <w:rFonts w:ascii="Segoe UI" w:hAnsi="Segoe UI" w:cs="Segoe UI"/>
+            <w:u w:val="none"/>
+          </w:rPr>
+          <w:t>Azure Data Fundamentals</w:t>
+        </w:r>
+      </w:hyperlink>
+      <w:r>
+        <w:rPr>
+          <w:rFonts w:ascii="Segoe UI" w:hAnsi="Segoe UI" w:cs="Segoe UI"/>
+          <w:color w:val="161616"/>
+        </w:rPr>
+        <w:t>.</w:t>
+      </w:r>
+    </w:p>
+    <w:p>
+      <w:pPr>
+        <w:shd w:val="clear" w:color="auto" w:fill="F2F2F2"/>
+        <w:rPr>
+          <w:rFonts w:ascii="Segoe UI" w:hAnsi="Segoe UI" w:cs="Segoe UI"/>
+          <w:color w:val="161616"/>
+        </w:rPr>
+      </w:pPr>
+      <w:r>
+        <w:rPr>
+          <w:rFonts w:ascii="Segoe UI" w:hAnsi="Segoe UI" w:cs="Segoe UI"/>
+          <w:color w:val="161616"/>
+        </w:rPr>
+        <w:pict w14:anchorId="6DFAD58F">
+          <v:rect id="_x0000_i1061" style="width:0;height:0" o:hralign="center" o:hrstd="t" o:hr="t" fillcolor="#a0a0a0" stroked="f"/>
+        </w:pict>
+      </w:r>
+    </w:p>
+    <w:p>
+      <w:pPr>
+        <w:pStyle w:val="Heading2"/>
+        <w:shd w:val="clear" w:color="auto" w:fill="F2F2F2"/>
+        <w:rPr>
+          <w:rFonts w:ascii="Segoe UI" w:hAnsi="Segoe UI" w:cs="Segoe UI"/>
+          <w:color w:val="161616"/>
+        </w:rPr>
+      </w:pPr>
+      <w:r>
+        <w:rPr>
+          <w:rFonts w:ascii="Segoe UI" w:hAnsi="Segoe UI" w:cs="Segoe UI"/>
+          <w:color w:val="161616"/>
+        </w:rPr>
+        <w:t>Module complete:</w:t>
+      </w:r>
+    </w:p>
+    <w:p>
+      <w:pPr>
+        <w:shd w:val="clear" w:color="auto" w:fill="F2F2F2"/>
+        <w:rPr>
+          <w:rFonts w:ascii="Segoe UI" w:hAnsi="Segoe UI" w:cs="Segoe UI"/>
+          <w:color w:val="161616"/>
+        </w:rPr>
+      </w:pPr>
+      <w:r>
+        <w:rPr>
+          <w:rFonts w:ascii="Segoe UI" w:hAnsi="Segoe UI" w:cs="Segoe UI"/>
+          <w:color w:val="161616"/>
+        </w:rPr>
+        <w:t>Unlock achievement</w:t>
       </w:r>
     </w:p>
     <w:p/>
@@ -5508,9 +7286,9 @@
 <file path=word/numbering.xml><?xml version="1.0" encoding="utf-8"?>
 <w:numbering xmlns:wpc="http://schemas.microsoft.com/office/word/2010/wordprocessingCanvas" xmlns:cx="http://schemas.microsoft.com/office/drawing/2014/chartex" xmlns:cx1="http://schemas.microsoft.com/office/drawing/2015/9/8/chartex" xmlns:cx2="http://schemas.microsoft.com/office/drawing/2015/10/21/chartex" xmlns:cx3="http://schemas.microsoft.com/office/drawing/2016/5/9/chartex" xmlns:cx4="http://schemas.microsoft.com/office/drawing/2016/5/10/chartex" xmlns:cx5="http://schemas.microsoft.com/office/drawing/2016/5/11/chartex" xmlns:cx6="http://schemas.microsoft.com/office/drawing/2016/5/12/chartex" xmlns:cx7="http://schemas.microsoft.com/office/drawing/2016/5/13/chartex" xmlns:cx8="http://schemas.microsoft.com/office/drawing/2016/5/14/chartex" xmlns:mc="http://schemas.openxmlformats.org/markup-compatibility/2006" xmlns:aink="http://schemas.microsoft.com/office/drawing/2016/ink" xmlns:am3d="http://schemas.microsoft.com/office/drawing/2017/model3d" xmlns:o="urn:schemas-microsoft-com:office:office" xmlns:oel="http://schemas.microsoft.com/office/2019/extlst" xmlns:r="http://schemas.openxmlformats.org/officeDocument/2006/relationships" xmlns:m="http://schemas.openxmlformats.org/officeDocument/2006/math" xmlns:v="urn:schemas-microsoft-com:vml" xmlns:wp14="http://schemas.microsoft.com/office/word/2010/wordprocessingDrawing" xmlns:wp="http://schemas.openxmlformats.org/drawingml/2006/wordprocessingDrawing" xmlns:w10="urn:schemas-microsoft-com:office:word" xmlns:w="http://schemas.openxmlformats.org/wordprocessingml/2006/main" xmlns:w14="http://schemas.microsoft.com/office/word/2010/wordml" xmlns:w15="http://schemas.microsoft.com/office/word/2012/wordml" xmlns:w16cex="http://schemas.microsoft.com/office/word/2018/wordml/cex" xmlns:w16cid="http://schemas.microsoft.com/office/word/2016/wordml/cid" xmlns:w16="http://schemas.microsoft.com/office/word/2018/wordml" xmlns:w16sdtdh="http://schemas.microsoft.com/office/word/2020/wordml/sdtdatahash" xmlns:w16se="http://schemas.microsoft.com/office/word/2015/wordml/symex" xmlns:wpg="http://schemas.microsoft.com/office/word/2010/wordprocessingGroup" xmlns:wpi="http://schemas.microsoft.com/office/word/2010/wordprocessingInk" xmlns:wne="http://schemas.microsoft.com/office/word/2006/wordml" xmlns:wps="http://schemas.microsoft.com/office/word/2010/wordprocessingShape" mc:Ignorable="w14 w15 w16se w16cid w16 w16cex w16sdtdh wp14">
   <w:abstractNum w:abstractNumId="0" w15:restartNumberingAfterBreak="0">
-    <w:nsid w:val="06D7108D"/>
+    <w:nsid w:val="027C7DB2"/>
     <w:multiLevelType w:val="multilevel"/>
-    <w:tmpl w:val="4134DB6A"/>
+    <w:tmpl w:val="E564DC50"/>
     <w:lvl w:ilvl="0">
       <w:start w:val="1"/>
       <w:numFmt w:val="bullet"/>
@@ -5657,9 +7435,9 @@
     </w:lvl>
   </w:abstractNum>
   <w:abstractNum w:abstractNumId="1" w15:restartNumberingAfterBreak="0">
-    <w:nsid w:val="35886F77"/>
+    <w:nsid w:val="06D7108D"/>
     <w:multiLevelType w:val="multilevel"/>
-    <w:tmpl w:val="0628A9A0"/>
+    <w:tmpl w:val="4134DB6A"/>
     <w:lvl w:ilvl="0">
       <w:start w:val="1"/>
       <w:numFmt w:val="bullet"/>
@@ -5806,9 +7584,9 @@
     </w:lvl>
   </w:abstractNum>
   <w:abstractNum w:abstractNumId="2" w15:restartNumberingAfterBreak="0">
-    <w:nsid w:val="71E41A99"/>
+    <w:nsid w:val="24DA6B77"/>
     <w:multiLevelType w:val="multilevel"/>
-    <w:tmpl w:val="424CAF0A"/>
+    <w:tmpl w:val="05BC4E9A"/>
     <w:lvl w:ilvl="0">
       <w:start w:val="1"/>
       <w:numFmt w:val="bullet"/>
@@ -5955,9 +7733,9 @@
     </w:lvl>
   </w:abstractNum>
   <w:abstractNum w:abstractNumId="3" w15:restartNumberingAfterBreak="0">
-    <w:nsid w:val="75877FB1"/>
+    <w:nsid w:val="35886F77"/>
     <w:multiLevelType w:val="multilevel"/>
-    <w:tmpl w:val="0108DA20"/>
+    <w:tmpl w:val="0628A9A0"/>
     <w:lvl w:ilvl="0">
       <w:start w:val="1"/>
       <w:numFmt w:val="bullet"/>
@@ -6104,9 +7882,9 @@
     </w:lvl>
   </w:abstractNum>
   <w:abstractNum w:abstractNumId="4" w15:restartNumberingAfterBreak="0">
-    <w:nsid w:val="7CFE0157"/>
+    <w:nsid w:val="488A0F8D"/>
     <w:multiLevelType w:val="multilevel"/>
-    <w:tmpl w:val="3CDAC324"/>
+    <w:tmpl w:val="AA6EE886"/>
     <w:lvl w:ilvl="0">
       <w:start w:val="1"/>
       <w:numFmt w:val="bullet"/>
@@ -6252,20 +8030,628 @@
       </w:rPr>
     </w:lvl>
   </w:abstractNum>
+  <w:abstractNum w:abstractNumId="5" w15:restartNumberingAfterBreak="0">
+    <w:nsid w:val="641015E4"/>
+    <w:multiLevelType w:val="multilevel"/>
+    <w:tmpl w:val="F60CEB7E"/>
+    <w:lvl w:ilvl="0">
+      <w:start w:val="1"/>
+      <w:numFmt w:val="bullet"/>
+      <w:lvlText w:val=""/>
+      <w:lvlJc w:val="left"/>
+      <w:pPr>
+        <w:tabs>
+          <w:tab w:val="num" w:pos="720"/>
+        </w:tabs>
+        <w:ind w:left="720" w:hanging="360"/>
+      </w:pPr>
+      <w:rPr>
+        <w:rFonts w:ascii="Symbol" w:hAnsi="Symbol" w:hint="default"/>
+        <w:sz w:val="20"/>
+      </w:rPr>
+    </w:lvl>
+    <w:lvl w:ilvl="1" w:tentative="1">
+      <w:start w:val="1"/>
+      <w:numFmt w:val="bullet"/>
+      <w:lvlText w:val="o"/>
+      <w:lvlJc w:val="left"/>
+      <w:pPr>
+        <w:tabs>
+          <w:tab w:val="num" w:pos="1440"/>
+        </w:tabs>
+        <w:ind w:left="1440" w:hanging="360"/>
+      </w:pPr>
+      <w:rPr>
+        <w:rFonts w:ascii="Courier New" w:hAnsi="Courier New" w:hint="default"/>
+        <w:sz w:val="20"/>
+      </w:rPr>
+    </w:lvl>
+    <w:lvl w:ilvl="2" w:tentative="1">
+      <w:start w:val="1"/>
+      <w:numFmt w:val="bullet"/>
+      <w:lvlText w:val=""/>
+      <w:lvlJc w:val="left"/>
+      <w:pPr>
+        <w:tabs>
+          <w:tab w:val="num" w:pos="2160"/>
+        </w:tabs>
+        <w:ind w:left="2160" w:hanging="360"/>
+      </w:pPr>
+      <w:rPr>
+        <w:rFonts w:ascii="Wingdings" w:hAnsi="Wingdings" w:hint="default"/>
+        <w:sz w:val="20"/>
+      </w:rPr>
+    </w:lvl>
+    <w:lvl w:ilvl="3" w:tentative="1">
+      <w:start w:val="1"/>
+      <w:numFmt w:val="bullet"/>
+      <w:lvlText w:val=""/>
+      <w:lvlJc w:val="left"/>
+      <w:pPr>
+        <w:tabs>
+          <w:tab w:val="num" w:pos="2880"/>
+        </w:tabs>
+        <w:ind w:left="2880" w:hanging="360"/>
+      </w:pPr>
+      <w:rPr>
+        <w:rFonts w:ascii="Wingdings" w:hAnsi="Wingdings" w:hint="default"/>
+        <w:sz w:val="20"/>
+      </w:rPr>
+    </w:lvl>
+    <w:lvl w:ilvl="4" w:tentative="1">
+      <w:start w:val="1"/>
+      <w:numFmt w:val="bullet"/>
+      <w:lvlText w:val=""/>
+      <w:lvlJc w:val="left"/>
+      <w:pPr>
+        <w:tabs>
+          <w:tab w:val="num" w:pos="3600"/>
+        </w:tabs>
+        <w:ind w:left="3600" w:hanging="360"/>
+      </w:pPr>
+      <w:rPr>
+        <w:rFonts w:ascii="Wingdings" w:hAnsi="Wingdings" w:hint="default"/>
+        <w:sz w:val="20"/>
+      </w:rPr>
+    </w:lvl>
+    <w:lvl w:ilvl="5" w:tentative="1">
+      <w:start w:val="1"/>
+      <w:numFmt w:val="bullet"/>
+      <w:lvlText w:val=""/>
+      <w:lvlJc w:val="left"/>
+      <w:pPr>
+        <w:tabs>
+          <w:tab w:val="num" w:pos="4320"/>
+        </w:tabs>
+        <w:ind w:left="4320" w:hanging="360"/>
+      </w:pPr>
+      <w:rPr>
+        <w:rFonts w:ascii="Wingdings" w:hAnsi="Wingdings" w:hint="default"/>
+        <w:sz w:val="20"/>
+      </w:rPr>
+    </w:lvl>
+    <w:lvl w:ilvl="6" w:tentative="1">
+      <w:start w:val="1"/>
+      <w:numFmt w:val="bullet"/>
+      <w:lvlText w:val=""/>
+      <w:lvlJc w:val="left"/>
+      <w:pPr>
+        <w:tabs>
+          <w:tab w:val="num" w:pos="5040"/>
+        </w:tabs>
+        <w:ind w:left="5040" w:hanging="360"/>
+      </w:pPr>
+      <w:rPr>
+        <w:rFonts w:ascii="Wingdings" w:hAnsi="Wingdings" w:hint="default"/>
+        <w:sz w:val="20"/>
+      </w:rPr>
+    </w:lvl>
+    <w:lvl w:ilvl="7" w:tentative="1">
+      <w:start w:val="1"/>
+      <w:numFmt w:val="bullet"/>
+      <w:lvlText w:val=""/>
+      <w:lvlJc w:val="left"/>
+      <w:pPr>
+        <w:tabs>
+          <w:tab w:val="num" w:pos="5760"/>
+        </w:tabs>
+        <w:ind w:left="5760" w:hanging="360"/>
+      </w:pPr>
+      <w:rPr>
+        <w:rFonts w:ascii="Wingdings" w:hAnsi="Wingdings" w:hint="default"/>
+        <w:sz w:val="20"/>
+      </w:rPr>
+    </w:lvl>
+    <w:lvl w:ilvl="8" w:tentative="1">
+      <w:start w:val="1"/>
+      <w:numFmt w:val="bullet"/>
+      <w:lvlText w:val=""/>
+      <w:lvlJc w:val="left"/>
+      <w:pPr>
+        <w:tabs>
+          <w:tab w:val="num" w:pos="6480"/>
+        </w:tabs>
+        <w:ind w:left="6480" w:hanging="360"/>
+      </w:pPr>
+      <w:rPr>
+        <w:rFonts w:ascii="Wingdings" w:hAnsi="Wingdings" w:hint="default"/>
+        <w:sz w:val="20"/>
+      </w:rPr>
+    </w:lvl>
+  </w:abstractNum>
+  <w:abstractNum w:abstractNumId="6" w15:restartNumberingAfterBreak="0">
+    <w:nsid w:val="71E41A99"/>
+    <w:multiLevelType w:val="multilevel"/>
+    <w:tmpl w:val="424CAF0A"/>
+    <w:lvl w:ilvl="0">
+      <w:start w:val="1"/>
+      <w:numFmt w:val="bullet"/>
+      <w:lvlText w:val=""/>
+      <w:lvlJc w:val="left"/>
+      <w:pPr>
+        <w:tabs>
+          <w:tab w:val="num" w:pos="720"/>
+        </w:tabs>
+        <w:ind w:left="720" w:hanging="360"/>
+      </w:pPr>
+      <w:rPr>
+        <w:rFonts w:ascii="Symbol" w:hAnsi="Symbol" w:hint="default"/>
+        <w:sz w:val="20"/>
+      </w:rPr>
+    </w:lvl>
+    <w:lvl w:ilvl="1" w:tentative="1">
+      <w:start w:val="1"/>
+      <w:numFmt w:val="bullet"/>
+      <w:lvlText w:val="o"/>
+      <w:lvlJc w:val="left"/>
+      <w:pPr>
+        <w:tabs>
+          <w:tab w:val="num" w:pos="1440"/>
+        </w:tabs>
+        <w:ind w:left="1440" w:hanging="360"/>
+      </w:pPr>
+      <w:rPr>
+        <w:rFonts w:ascii="Courier New" w:hAnsi="Courier New" w:hint="default"/>
+        <w:sz w:val="20"/>
+      </w:rPr>
+    </w:lvl>
+    <w:lvl w:ilvl="2" w:tentative="1">
+      <w:start w:val="1"/>
+      <w:numFmt w:val="bullet"/>
+      <w:lvlText w:val=""/>
+      <w:lvlJc w:val="left"/>
+      <w:pPr>
+        <w:tabs>
+          <w:tab w:val="num" w:pos="2160"/>
+        </w:tabs>
+        <w:ind w:left="2160" w:hanging="360"/>
+      </w:pPr>
+      <w:rPr>
+        <w:rFonts w:ascii="Wingdings" w:hAnsi="Wingdings" w:hint="default"/>
+        <w:sz w:val="20"/>
+      </w:rPr>
+    </w:lvl>
+    <w:lvl w:ilvl="3" w:tentative="1">
+      <w:start w:val="1"/>
+      <w:numFmt w:val="bullet"/>
+      <w:lvlText w:val=""/>
+      <w:lvlJc w:val="left"/>
+      <w:pPr>
+        <w:tabs>
+          <w:tab w:val="num" w:pos="2880"/>
+        </w:tabs>
+        <w:ind w:left="2880" w:hanging="360"/>
+      </w:pPr>
+      <w:rPr>
+        <w:rFonts w:ascii="Wingdings" w:hAnsi="Wingdings" w:hint="default"/>
+        <w:sz w:val="20"/>
+      </w:rPr>
+    </w:lvl>
+    <w:lvl w:ilvl="4" w:tentative="1">
+      <w:start w:val="1"/>
+      <w:numFmt w:val="bullet"/>
+      <w:lvlText w:val=""/>
+      <w:lvlJc w:val="left"/>
+      <w:pPr>
+        <w:tabs>
+          <w:tab w:val="num" w:pos="3600"/>
+        </w:tabs>
+        <w:ind w:left="3600" w:hanging="360"/>
+      </w:pPr>
+      <w:rPr>
+        <w:rFonts w:ascii="Wingdings" w:hAnsi="Wingdings" w:hint="default"/>
+        <w:sz w:val="20"/>
+      </w:rPr>
+    </w:lvl>
+    <w:lvl w:ilvl="5" w:tentative="1">
+      <w:start w:val="1"/>
+      <w:numFmt w:val="bullet"/>
+      <w:lvlText w:val=""/>
+      <w:lvlJc w:val="left"/>
+      <w:pPr>
+        <w:tabs>
+          <w:tab w:val="num" w:pos="4320"/>
+        </w:tabs>
+        <w:ind w:left="4320" w:hanging="360"/>
+      </w:pPr>
+      <w:rPr>
+        <w:rFonts w:ascii="Wingdings" w:hAnsi="Wingdings" w:hint="default"/>
+        <w:sz w:val="20"/>
+      </w:rPr>
+    </w:lvl>
+    <w:lvl w:ilvl="6" w:tentative="1">
+      <w:start w:val="1"/>
+      <w:numFmt w:val="bullet"/>
+      <w:lvlText w:val=""/>
+      <w:lvlJc w:val="left"/>
+      <w:pPr>
+        <w:tabs>
+          <w:tab w:val="num" w:pos="5040"/>
+        </w:tabs>
+        <w:ind w:left="5040" w:hanging="360"/>
+      </w:pPr>
+      <w:rPr>
+        <w:rFonts w:ascii="Wingdings" w:hAnsi="Wingdings" w:hint="default"/>
+        <w:sz w:val="20"/>
+      </w:rPr>
+    </w:lvl>
+    <w:lvl w:ilvl="7" w:tentative="1">
+      <w:start w:val="1"/>
+      <w:numFmt w:val="bullet"/>
+      <w:lvlText w:val=""/>
+      <w:lvlJc w:val="left"/>
+      <w:pPr>
+        <w:tabs>
+          <w:tab w:val="num" w:pos="5760"/>
+        </w:tabs>
+        <w:ind w:left="5760" w:hanging="360"/>
+      </w:pPr>
+      <w:rPr>
+        <w:rFonts w:ascii="Wingdings" w:hAnsi="Wingdings" w:hint="default"/>
+        <w:sz w:val="20"/>
+      </w:rPr>
+    </w:lvl>
+    <w:lvl w:ilvl="8" w:tentative="1">
+      <w:start w:val="1"/>
+      <w:numFmt w:val="bullet"/>
+      <w:lvlText w:val=""/>
+      <w:lvlJc w:val="left"/>
+      <w:pPr>
+        <w:tabs>
+          <w:tab w:val="num" w:pos="6480"/>
+        </w:tabs>
+        <w:ind w:left="6480" w:hanging="360"/>
+      </w:pPr>
+      <w:rPr>
+        <w:rFonts w:ascii="Wingdings" w:hAnsi="Wingdings" w:hint="default"/>
+        <w:sz w:val="20"/>
+      </w:rPr>
+    </w:lvl>
+  </w:abstractNum>
+  <w:abstractNum w:abstractNumId="7" w15:restartNumberingAfterBreak="0">
+    <w:nsid w:val="75877FB1"/>
+    <w:multiLevelType w:val="multilevel"/>
+    <w:tmpl w:val="0108DA20"/>
+    <w:lvl w:ilvl="0">
+      <w:start w:val="1"/>
+      <w:numFmt w:val="bullet"/>
+      <w:lvlText w:val=""/>
+      <w:lvlJc w:val="left"/>
+      <w:pPr>
+        <w:tabs>
+          <w:tab w:val="num" w:pos="720"/>
+        </w:tabs>
+        <w:ind w:left="720" w:hanging="360"/>
+      </w:pPr>
+      <w:rPr>
+        <w:rFonts w:ascii="Symbol" w:hAnsi="Symbol" w:hint="default"/>
+        <w:sz w:val="20"/>
+      </w:rPr>
+    </w:lvl>
+    <w:lvl w:ilvl="1" w:tentative="1">
+      <w:start w:val="1"/>
+      <w:numFmt w:val="bullet"/>
+      <w:lvlText w:val="o"/>
+      <w:lvlJc w:val="left"/>
+      <w:pPr>
+        <w:tabs>
+          <w:tab w:val="num" w:pos="1440"/>
+        </w:tabs>
+        <w:ind w:left="1440" w:hanging="360"/>
+      </w:pPr>
+      <w:rPr>
+        <w:rFonts w:ascii="Courier New" w:hAnsi="Courier New" w:hint="default"/>
+        <w:sz w:val="20"/>
+      </w:rPr>
+    </w:lvl>
+    <w:lvl w:ilvl="2" w:tentative="1">
+      <w:start w:val="1"/>
+      <w:numFmt w:val="bullet"/>
+      <w:lvlText w:val=""/>
+      <w:lvlJc w:val="left"/>
+      <w:pPr>
+        <w:tabs>
+          <w:tab w:val="num" w:pos="2160"/>
+        </w:tabs>
+        <w:ind w:left="2160" w:hanging="360"/>
+      </w:pPr>
+      <w:rPr>
+        <w:rFonts w:ascii="Wingdings" w:hAnsi="Wingdings" w:hint="default"/>
+        <w:sz w:val="20"/>
+      </w:rPr>
+    </w:lvl>
+    <w:lvl w:ilvl="3" w:tentative="1">
+      <w:start w:val="1"/>
+      <w:numFmt w:val="bullet"/>
+      <w:lvlText w:val=""/>
+      <w:lvlJc w:val="left"/>
+      <w:pPr>
+        <w:tabs>
+          <w:tab w:val="num" w:pos="2880"/>
+        </w:tabs>
+        <w:ind w:left="2880" w:hanging="360"/>
+      </w:pPr>
+      <w:rPr>
+        <w:rFonts w:ascii="Wingdings" w:hAnsi="Wingdings" w:hint="default"/>
+        <w:sz w:val="20"/>
+      </w:rPr>
+    </w:lvl>
+    <w:lvl w:ilvl="4" w:tentative="1">
+      <w:start w:val="1"/>
+      <w:numFmt w:val="bullet"/>
+      <w:lvlText w:val=""/>
+      <w:lvlJc w:val="left"/>
+      <w:pPr>
+        <w:tabs>
+          <w:tab w:val="num" w:pos="3600"/>
+        </w:tabs>
+        <w:ind w:left="3600" w:hanging="360"/>
+      </w:pPr>
+      <w:rPr>
+        <w:rFonts w:ascii="Wingdings" w:hAnsi="Wingdings" w:hint="default"/>
+        <w:sz w:val="20"/>
+      </w:rPr>
+    </w:lvl>
+    <w:lvl w:ilvl="5" w:tentative="1">
+      <w:start w:val="1"/>
+      <w:numFmt w:val="bullet"/>
+      <w:lvlText w:val=""/>
+      <w:lvlJc w:val="left"/>
+      <w:pPr>
+        <w:tabs>
+          <w:tab w:val="num" w:pos="4320"/>
+        </w:tabs>
+        <w:ind w:left="4320" w:hanging="360"/>
+      </w:pPr>
+      <w:rPr>
+        <w:rFonts w:ascii="Wingdings" w:hAnsi="Wingdings" w:hint="default"/>
+        <w:sz w:val="20"/>
+      </w:rPr>
+    </w:lvl>
+    <w:lvl w:ilvl="6" w:tentative="1">
+      <w:start w:val="1"/>
+      <w:numFmt w:val="bullet"/>
+      <w:lvlText w:val=""/>
+      <w:lvlJc w:val="left"/>
+      <w:pPr>
+        <w:tabs>
+          <w:tab w:val="num" w:pos="5040"/>
+        </w:tabs>
+        <w:ind w:left="5040" w:hanging="360"/>
+      </w:pPr>
+      <w:rPr>
+        <w:rFonts w:ascii="Wingdings" w:hAnsi="Wingdings" w:hint="default"/>
+        <w:sz w:val="20"/>
+      </w:rPr>
+    </w:lvl>
+    <w:lvl w:ilvl="7" w:tentative="1">
+      <w:start w:val="1"/>
+      <w:numFmt w:val="bullet"/>
+      <w:lvlText w:val=""/>
+      <w:lvlJc w:val="left"/>
+      <w:pPr>
+        <w:tabs>
+          <w:tab w:val="num" w:pos="5760"/>
+        </w:tabs>
+        <w:ind w:left="5760" w:hanging="360"/>
+      </w:pPr>
+      <w:rPr>
+        <w:rFonts w:ascii="Wingdings" w:hAnsi="Wingdings" w:hint="default"/>
+        <w:sz w:val="20"/>
+      </w:rPr>
+    </w:lvl>
+    <w:lvl w:ilvl="8" w:tentative="1">
+      <w:start w:val="1"/>
+      <w:numFmt w:val="bullet"/>
+      <w:lvlText w:val=""/>
+      <w:lvlJc w:val="left"/>
+      <w:pPr>
+        <w:tabs>
+          <w:tab w:val="num" w:pos="6480"/>
+        </w:tabs>
+        <w:ind w:left="6480" w:hanging="360"/>
+      </w:pPr>
+      <w:rPr>
+        <w:rFonts w:ascii="Wingdings" w:hAnsi="Wingdings" w:hint="default"/>
+        <w:sz w:val="20"/>
+      </w:rPr>
+    </w:lvl>
+  </w:abstractNum>
+  <w:abstractNum w:abstractNumId="8" w15:restartNumberingAfterBreak="0">
+    <w:nsid w:val="7CFE0157"/>
+    <w:multiLevelType w:val="multilevel"/>
+    <w:tmpl w:val="3CDAC324"/>
+    <w:lvl w:ilvl="0">
+      <w:start w:val="1"/>
+      <w:numFmt w:val="bullet"/>
+      <w:lvlText w:val=""/>
+      <w:lvlJc w:val="left"/>
+      <w:pPr>
+        <w:tabs>
+          <w:tab w:val="num" w:pos="720"/>
+        </w:tabs>
+        <w:ind w:left="720" w:hanging="360"/>
+      </w:pPr>
+      <w:rPr>
+        <w:rFonts w:ascii="Symbol" w:hAnsi="Symbol" w:hint="default"/>
+        <w:sz w:val="20"/>
+      </w:rPr>
+    </w:lvl>
+    <w:lvl w:ilvl="1" w:tentative="1">
+      <w:start w:val="1"/>
+      <w:numFmt w:val="bullet"/>
+      <w:lvlText w:val="o"/>
+      <w:lvlJc w:val="left"/>
+      <w:pPr>
+        <w:tabs>
+          <w:tab w:val="num" w:pos="1440"/>
+        </w:tabs>
+        <w:ind w:left="1440" w:hanging="360"/>
+      </w:pPr>
+      <w:rPr>
+        <w:rFonts w:ascii="Courier New" w:hAnsi="Courier New" w:hint="default"/>
+        <w:sz w:val="20"/>
+      </w:rPr>
+    </w:lvl>
+    <w:lvl w:ilvl="2" w:tentative="1">
+      <w:start w:val="1"/>
+      <w:numFmt w:val="bullet"/>
+      <w:lvlText w:val=""/>
+      <w:lvlJc w:val="left"/>
+      <w:pPr>
+        <w:tabs>
+          <w:tab w:val="num" w:pos="2160"/>
+        </w:tabs>
+        <w:ind w:left="2160" w:hanging="360"/>
+      </w:pPr>
+      <w:rPr>
+        <w:rFonts w:ascii="Wingdings" w:hAnsi="Wingdings" w:hint="default"/>
+        <w:sz w:val="20"/>
+      </w:rPr>
+    </w:lvl>
+    <w:lvl w:ilvl="3" w:tentative="1">
+      <w:start w:val="1"/>
+      <w:numFmt w:val="bullet"/>
+      <w:lvlText w:val=""/>
+      <w:lvlJc w:val="left"/>
+      <w:pPr>
+        <w:tabs>
+          <w:tab w:val="num" w:pos="2880"/>
+        </w:tabs>
+        <w:ind w:left="2880" w:hanging="360"/>
+      </w:pPr>
+      <w:rPr>
+        <w:rFonts w:ascii="Wingdings" w:hAnsi="Wingdings" w:hint="default"/>
+        <w:sz w:val="20"/>
+      </w:rPr>
+    </w:lvl>
+    <w:lvl w:ilvl="4" w:tentative="1">
+      <w:start w:val="1"/>
+      <w:numFmt w:val="bullet"/>
+      <w:lvlText w:val=""/>
+      <w:lvlJc w:val="left"/>
+      <w:pPr>
+        <w:tabs>
+          <w:tab w:val="num" w:pos="3600"/>
+        </w:tabs>
+        <w:ind w:left="3600" w:hanging="360"/>
+      </w:pPr>
+      <w:rPr>
+        <w:rFonts w:ascii="Wingdings" w:hAnsi="Wingdings" w:hint="default"/>
+        <w:sz w:val="20"/>
+      </w:rPr>
+    </w:lvl>
+    <w:lvl w:ilvl="5" w:tentative="1">
+      <w:start w:val="1"/>
+      <w:numFmt w:val="bullet"/>
+      <w:lvlText w:val=""/>
+      <w:lvlJc w:val="left"/>
+      <w:pPr>
+        <w:tabs>
+          <w:tab w:val="num" w:pos="4320"/>
+        </w:tabs>
+        <w:ind w:left="4320" w:hanging="360"/>
+      </w:pPr>
+      <w:rPr>
+        <w:rFonts w:ascii="Wingdings" w:hAnsi="Wingdings" w:hint="default"/>
+        <w:sz w:val="20"/>
+      </w:rPr>
+    </w:lvl>
+    <w:lvl w:ilvl="6" w:tentative="1">
+      <w:start w:val="1"/>
+      <w:numFmt w:val="bullet"/>
+      <w:lvlText w:val=""/>
+      <w:lvlJc w:val="left"/>
+      <w:pPr>
+        <w:tabs>
+          <w:tab w:val="num" w:pos="5040"/>
+        </w:tabs>
+        <w:ind w:left="5040" w:hanging="360"/>
+      </w:pPr>
+      <w:rPr>
+        <w:rFonts w:ascii="Wingdings" w:hAnsi="Wingdings" w:hint="default"/>
+        <w:sz w:val="20"/>
+      </w:rPr>
+    </w:lvl>
+    <w:lvl w:ilvl="7" w:tentative="1">
+      <w:start w:val="1"/>
+      <w:numFmt w:val="bullet"/>
+      <w:lvlText w:val=""/>
+      <w:lvlJc w:val="left"/>
+      <w:pPr>
+        <w:tabs>
+          <w:tab w:val="num" w:pos="5760"/>
+        </w:tabs>
+        <w:ind w:left="5760" w:hanging="360"/>
+      </w:pPr>
+      <w:rPr>
+        <w:rFonts w:ascii="Wingdings" w:hAnsi="Wingdings" w:hint="default"/>
+        <w:sz w:val="20"/>
+      </w:rPr>
+    </w:lvl>
+    <w:lvl w:ilvl="8" w:tentative="1">
+      <w:start w:val="1"/>
+      <w:numFmt w:val="bullet"/>
+      <w:lvlText w:val=""/>
+      <w:lvlJc w:val="left"/>
+      <w:pPr>
+        <w:tabs>
+          <w:tab w:val="num" w:pos="6480"/>
+        </w:tabs>
+        <w:ind w:left="6480" w:hanging="360"/>
+      </w:pPr>
+      <w:rPr>
+        <w:rFonts w:ascii="Wingdings" w:hAnsi="Wingdings" w:hint="default"/>
+        <w:sz w:val="20"/>
+      </w:rPr>
+    </w:lvl>
+  </w:abstractNum>
   <w:num w:numId="1" w16cid:durableId="7948355">
-    <w:abstractNumId w:val="0"/>
+    <w:abstractNumId w:val="1"/>
   </w:num>
   <w:num w:numId="2" w16cid:durableId="1955211024">
+    <w:abstractNumId w:val="7"/>
+  </w:num>
+  <w:num w:numId="3" w16cid:durableId="696393310">
+    <w:abstractNumId w:val="6"/>
+  </w:num>
+  <w:num w:numId="4" w16cid:durableId="868759475">
+    <w:abstractNumId w:val="8"/>
+  </w:num>
+  <w:num w:numId="5" w16cid:durableId="1617563550">
     <w:abstractNumId w:val="3"/>
   </w:num>
-  <w:num w:numId="3" w16cid:durableId="696393310">
+  <w:num w:numId="6" w16cid:durableId="349919654">
+    <w:abstractNumId w:val="4"/>
+  </w:num>
+  <w:num w:numId="7" w16cid:durableId="1748646067">
     <w:abstractNumId w:val="2"/>
   </w:num>
-  <w:num w:numId="4" w16cid:durableId="868759475">
-    <w:abstractNumId w:val="4"/>
+  <w:num w:numId="8" w16cid:durableId="980770840">
+    <w:abstractNumId w:val="5"/>
   </w:num>
-  <w:num w:numId="5" w16cid:durableId="1617563550">
-    <w:abstractNumId w:val="1"/>
+  <w:num w:numId="9" w16cid:durableId="1117527467">
+    <w:abstractNumId w:val="0"/>
   </w:num>
 </w:numbering>
 </file>
@@ -6939,7 +9325,132 @@
     <w:basedOn w:val="DefaultParagraphFont"/>
     <w:rsid w:val="002F4FA8"/>
   </w:style>
+  <w:style w:type="paragraph" w:styleId="z-TopofForm">
+    <w:name w:val="HTML Top of Form"/>
+    <w:basedOn w:val="Normal"/>
+    <w:next w:val="Normal"/>
+    <w:link w:val="z-TopofFormChar"/>
+    <w:hidden/>
+    <w:uiPriority w:val="99"/>
+    <w:semiHidden/>
+    <w:unhideWhenUsed/>
+    <w:rsid w:val="001A33BF"/>
+    <w:pPr>
+      <w:pBdr>
+        <w:bottom w:val="single" w:sz="6" w:space="1" w:color="auto"/>
+      </w:pBdr>
+      <w:spacing w:after="0" w:line="240" w:lineRule="auto"/>
+      <w:jc w:val="center"/>
+    </w:pPr>
+    <w:rPr>
+      <w:rFonts w:ascii="Arial" w:eastAsia="Times New Roman" w:hAnsi="Arial" w:cs="Arial"/>
+      <w:vanish/>
+      <w:kern w:val="0"/>
+      <w:sz w:val="16"/>
+      <w:szCs w:val="16"/>
+      <w14:ligatures w14:val="none"/>
+    </w:rPr>
+  </w:style>
+  <w:style w:type="character" w:customStyle="1" w:styleId="z-TopofFormChar">
+    <w:name w:val="z-Top of Form Char"/>
+    <w:basedOn w:val="DefaultParagraphFont"/>
+    <w:link w:val="z-TopofForm"/>
+    <w:uiPriority w:val="99"/>
+    <w:semiHidden/>
+    <w:rsid w:val="001A33BF"/>
+    <w:rPr>
+      <w:rFonts w:ascii="Arial" w:eastAsia="Times New Roman" w:hAnsi="Arial" w:cs="Arial"/>
+      <w:vanish/>
+      <w:kern w:val="0"/>
+      <w:sz w:val="16"/>
+      <w:szCs w:val="16"/>
+      <w14:ligatures w14:val="none"/>
+    </w:rPr>
+  </w:style>
+  <w:style w:type="character" w:customStyle="1" w:styleId="font-weight-semibold">
+    <w:name w:val="font-weight-semibold"/>
+    <w:basedOn w:val="DefaultParagraphFont"/>
+    <w:rsid w:val="001A33BF"/>
+  </w:style>
+  <w:style w:type="paragraph" w:styleId="z-BottomofForm">
+    <w:name w:val="HTML Bottom of Form"/>
+    <w:basedOn w:val="Normal"/>
+    <w:next w:val="Normal"/>
+    <w:link w:val="z-BottomofFormChar"/>
+    <w:hidden/>
+    <w:uiPriority w:val="99"/>
+    <w:semiHidden/>
+    <w:unhideWhenUsed/>
+    <w:rsid w:val="001A33BF"/>
+    <w:pPr>
+      <w:pBdr>
+        <w:top w:val="single" w:sz="6" w:space="1" w:color="auto"/>
+      </w:pBdr>
+      <w:spacing w:after="0" w:line="240" w:lineRule="auto"/>
+      <w:jc w:val="center"/>
+    </w:pPr>
+    <w:rPr>
+      <w:rFonts w:ascii="Arial" w:eastAsia="Times New Roman" w:hAnsi="Arial" w:cs="Arial"/>
+      <w:vanish/>
+      <w:kern w:val="0"/>
+      <w:sz w:val="16"/>
+      <w:szCs w:val="16"/>
+      <w14:ligatures w14:val="none"/>
+    </w:rPr>
+  </w:style>
+  <w:style w:type="character" w:customStyle="1" w:styleId="z-BottomofFormChar">
+    <w:name w:val="z-Bottom of Form Char"/>
+    <w:basedOn w:val="DefaultParagraphFont"/>
+    <w:link w:val="z-BottomofForm"/>
+    <w:uiPriority w:val="99"/>
+    <w:semiHidden/>
+    <w:rsid w:val="001A33BF"/>
+    <w:rPr>
+      <w:rFonts w:ascii="Arial" w:eastAsia="Times New Roman" w:hAnsi="Arial" w:cs="Arial"/>
+      <w:vanish/>
+      <w:kern w:val="0"/>
+      <w:sz w:val="16"/>
+      <w:szCs w:val="16"/>
+      <w14:ligatures w14:val="none"/>
+    </w:rPr>
+  </w:style>
 </w:styles>
+</file>
+
+<file path=word/activeX/activeX1.xml><?xml version="1.0" encoding="utf-8"?>
+<ax:ocx xmlns:ax="http://schemas.microsoft.com/office/2006/activeX" xmlns:r="http://schemas.openxmlformats.org/officeDocument/2006/relationships" ax:classid="{5512D118-5CC6-11CF-8D67-00AA00BDCE1D}" ax:persistence="persistStream" r:id="rId1"/>
+</file>
+
+<file path=word/activeX/activeX2.xml><?xml version="1.0" encoding="utf-8"?>
+<ax:ocx xmlns:ax="http://schemas.microsoft.com/office/2006/activeX" xmlns:r="http://schemas.openxmlformats.org/officeDocument/2006/relationships" ax:classid="{5512D118-5CC6-11CF-8D67-00AA00BDCE1D}" ax:persistence="persistStream" r:id="rId1"/>
+</file>
+
+<file path=word/activeX/activeX3.xml><?xml version="1.0" encoding="utf-8"?>
+<ax:ocx xmlns:ax="http://schemas.microsoft.com/office/2006/activeX" xmlns:r="http://schemas.openxmlformats.org/officeDocument/2006/relationships" ax:classid="{5512D118-5CC6-11CF-8D67-00AA00BDCE1D}" ax:persistence="persistStream" r:id="rId1"/>
+</file>
+
+<file path=word/activeX/activeX4.xml><?xml version="1.0" encoding="utf-8"?>
+<ax:ocx xmlns:ax="http://schemas.microsoft.com/office/2006/activeX" xmlns:r="http://schemas.openxmlformats.org/officeDocument/2006/relationships" ax:classid="{5512D118-5CC6-11CF-8D67-00AA00BDCE1D}" ax:persistence="persistStream" r:id="rId1"/>
+</file>
+
+<file path=word/activeX/activeX5.xml><?xml version="1.0" encoding="utf-8"?>
+<ax:ocx xmlns:ax="http://schemas.microsoft.com/office/2006/activeX" xmlns:r="http://schemas.openxmlformats.org/officeDocument/2006/relationships" ax:classid="{5512D118-5CC6-11CF-8D67-00AA00BDCE1D}" ax:persistence="persistStream" r:id="rId1"/>
+</file>
+
+<file path=word/activeX/activeX6.xml><?xml version="1.0" encoding="utf-8"?>
+<ax:ocx xmlns:ax="http://schemas.microsoft.com/office/2006/activeX" xmlns:r="http://schemas.openxmlformats.org/officeDocument/2006/relationships" ax:classid="{5512D118-5CC6-11CF-8D67-00AA00BDCE1D}" ax:persistence="persistStream" r:id="rId1"/>
+</file>
+
+<file path=word/activeX/activeX7.xml><?xml version="1.0" encoding="utf-8"?>
+<ax:ocx xmlns:ax="http://schemas.microsoft.com/office/2006/activeX" xmlns:r="http://schemas.openxmlformats.org/officeDocument/2006/relationships" ax:classid="{5512D118-5CC6-11CF-8D67-00AA00BDCE1D}" ax:persistence="persistStream" r:id="rId1"/>
+</file>
+
+<file path=word/activeX/activeX8.xml><?xml version="1.0" encoding="utf-8"?>
+<ax:ocx xmlns:ax="http://schemas.microsoft.com/office/2006/activeX" xmlns:r="http://schemas.openxmlformats.org/officeDocument/2006/relationships" ax:classid="{5512D118-5CC6-11CF-8D67-00AA00BDCE1D}" ax:persistence="persistStream" r:id="rId1"/>
+</file>
+
+<file path=word/activeX/activeX9.xml><?xml version="1.0" encoding="utf-8"?>
+<ax:ocx xmlns:ax="http://schemas.microsoft.com/office/2006/activeX" xmlns:r="http://schemas.openxmlformats.org/officeDocument/2006/relationships" ax:classid="{5512D118-5CC6-11CF-8D67-00AA00BDCE1D}" ax:persistence="persistStream" r:id="rId1"/>
 </file>
 
 <file path=word/theme/theme1.xml><?xml version="1.0" encoding="utf-8"?>

</xml_diff>